<commit_message>
finished report, added option to enter your own puzzle
</commit_message>
<xml_diff>
--- a/proj1report.docx
+++ b/proj1report.docx
@@ -3,10 +3,765 @@
 <w:document xmlns:wpc="http://schemas.microsoft.com/office/word/2010/wordprocessingCanvas" xmlns:cx="http://schemas.microsoft.com/office/drawing/2014/chartex" xmlns:cx1="http://schemas.microsoft.com/office/drawing/2015/9/8/chartex" xmlns:cx2="http://schemas.microsoft.com/office/drawing/2015/10/21/chartex" xmlns:cx3="http://schemas.microsoft.com/office/drawing/2016/5/9/chartex" xmlns:cx4="http://schemas.microsoft.com/office/drawing/2016/5/10/chartex" xmlns:cx5="http://schemas.microsoft.com/office/drawing/2016/5/11/chartex" xmlns:cx6="http://schemas.microsoft.com/office/drawing/2016/5/12/chartex" xmlns:cx7="http://schemas.microsoft.com/office/drawing/2016/5/13/chartex" xmlns:cx8="http://schemas.microsoft.com/office/drawing/2016/5/14/chartex" xmlns:mc="http://schemas.openxmlformats.org/markup-compatibility/2006" xmlns:aink="http://schemas.microsoft.com/office/drawing/2016/ink" xmlns:am3d="http://schemas.microsoft.com/office/drawing/2017/model3d" xmlns:o="urn:schemas-microsoft-com:office:office" xmlns:r="http://schemas.openxmlformats.org/officeDocument/2006/relationships" xmlns:m="http://schemas.openxmlformats.org/officeDocument/2006/math" xmlns:v="urn:schemas-microsoft-com:vml" xmlns:wp14="http://schemas.microsoft.com/office/word/2010/wordprocessingDrawing" xmlns:wp="http://schemas.openxmlformats.org/drawingml/2006/wordprocessingDrawing" xmlns:w10="urn:schemas-microsoft-com:office:word" xmlns:w="http://schemas.openxmlformats.org/wordprocessingml/2006/main" xmlns:w14="http://schemas.microsoft.com/office/word/2010/wordml" xmlns:w15="http://schemas.microsoft.com/office/word/2012/wordml" xmlns:w16cid="http://schemas.microsoft.com/office/word/2016/wordml/cid" xmlns:w16se="http://schemas.microsoft.com/office/word/2015/wordml/symex" xmlns:wpg="http://schemas.microsoft.com/office/word/2010/wordprocessingGroup" xmlns:wpi="http://schemas.microsoft.com/office/word/2010/wordprocessingInk" xmlns:wne="http://schemas.microsoft.com/office/word/2006/wordml" xmlns:wps="http://schemas.microsoft.com/office/word/2010/wordprocessingShape" mc:Ignorable="w14 w15 w16se w16cid wp14">
   <w:body>
     <w:p>
+      <w:pPr>
+        <w:ind w:left="360" w:hanging="360"/>
+      </w:pPr>
+      <w:r>
+        <w:t>Josiah Lee</w:t>
+      </w:r>
+    </w:p>
+    <w:p>
+      <w:pPr>
+        <w:ind w:left="360" w:hanging="360"/>
+      </w:pPr>
+      <w:r>
+        <w:t>jlee434</w:t>
+      </w:r>
+    </w:p>
+    <w:p>
+      <w:pPr>
+        <w:ind w:left="360" w:hanging="360"/>
+      </w:pPr>
+      <w:r>
+        <w:t>861 287 993</w:t>
+      </w:r>
+    </w:p>
+    <w:p>
+      <w:pPr>
+        <w:ind w:left="360" w:hanging="360"/>
+      </w:pPr>
+    </w:p>
+    <w:p>
+      <w:pPr>
+        <w:ind w:left="360" w:hanging="360"/>
+        <w:jc w:val="center"/>
+      </w:pPr>
+      <w:r>
+        <w:t>CS170 Project 1 Report</w:t>
+      </w:r>
+    </w:p>
+    <w:p>
+      <w:r>
+        <w:t>Design</w:t>
+      </w:r>
+    </w:p>
+    <w:p>
+      <w:pPr>
+        <w:pStyle w:val="ListParagraph"/>
+        <w:numPr>
+          <w:ilvl w:val="0"/>
+          <w:numId w:val="3"/>
+        </w:numPr>
+      </w:pPr>
+      <w:r>
+        <w:t>Objects</w:t>
+      </w:r>
+    </w:p>
+    <w:p>
+      <w:pPr>
+        <w:pStyle w:val="ListParagraph"/>
+        <w:numPr>
+          <w:ilvl w:val="1"/>
+          <w:numId w:val="3"/>
+        </w:numPr>
+      </w:pPr>
+      <w:r>
+        <w:t xml:space="preserve">puzz8 object </w:t>
+      </w:r>
+    </w:p>
+    <w:p>
+      <w:pPr>
+        <w:pStyle w:val="ListParagraph"/>
+        <w:numPr>
+          <w:ilvl w:val="2"/>
+          <w:numId w:val="3"/>
+        </w:numPr>
+      </w:pPr>
+      <w:r>
+        <w:t>g, weight from distance from initial</w:t>
+      </w:r>
+    </w:p>
+    <w:p>
+      <w:pPr>
+        <w:pStyle w:val="ListParagraph"/>
+        <w:numPr>
+          <w:ilvl w:val="2"/>
+          <w:numId w:val="3"/>
+        </w:numPr>
+      </w:pPr>
+      <w:r>
+        <w:t>h, weight from distance from goal, measured by heuristic</w:t>
+      </w:r>
+    </w:p>
+    <w:p>
+      <w:pPr>
+        <w:pStyle w:val="ListParagraph"/>
+        <w:numPr>
+          <w:ilvl w:val="2"/>
+          <w:numId w:val="3"/>
+        </w:numPr>
+      </w:pPr>
+      <w:r>
+        <w:t>array of length 9, with puzzle</w:t>
+      </w:r>
+    </w:p>
+    <w:p>
+      <w:pPr>
+        <w:pStyle w:val="ListParagraph"/>
+        <w:numPr>
+          <w:ilvl w:val="0"/>
+          <w:numId w:val="3"/>
+        </w:numPr>
+      </w:pPr>
+      <w:r>
+        <w:t>Helper Functions</w:t>
+      </w:r>
+    </w:p>
+    <w:p>
+      <w:pPr>
+        <w:pStyle w:val="ListParagraph"/>
+        <w:numPr>
+          <w:ilvl w:val="1"/>
+          <w:numId w:val="3"/>
+        </w:numPr>
+      </w:pPr>
+      <w:r>
+        <w:t>Expand</w:t>
+      </w:r>
+    </w:p>
+    <w:p>
+      <w:pPr>
+        <w:pStyle w:val="ListParagraph"/>
+        <w:numPr>
+          <w:ilvl w:val="2"/>
+          <w:numId w:val="3"/>
+        </w:numPr>
+      </w:pPr>
+      <w:r>
+        <w:t>Adds nodes to frontier if not explored yet (max of 4 added possible)</w:t>
+      </w:r>
+    </w:p>
+    <w:p>
+      <w:pPr>
+        <w:pStyle w:val="ListParagraph"/>
+        <w:numPr>
+          <w:ilvl w:val="1"/>
+          <w:numId w:val="3"/>
+        </w:numPr>
+      </w:pPr>
+      <w:r>
+        <w:t>Choose</w:t>
+      </w:r>
+    </w:p>
+    <w:p>
+      <w:pPr>
+        <w:pStyle w:val="ListParagraph"/>
+        <w:numPr>
+          <w:ilvl w:val="2"/>
+          <w:numId w:val="3"/>
+        </w:numPr>
+      </w:pPr>
+      <w:r>
+        <w:t>Loops through frontier chooses lowest cost node</w:t>
+      </w:r>
+    </w:p>
+    <w:p>
+      <w:pPr>
+        <w:pStyle w:val="ListParagraph"/>
+        <w:numPr>
+          <w:ilvl w:val="1"/>
+          <w:numId w:val="3"/>
+        </w:numPr>
+      </w:pPr>
+      <w:r>
+        <w:t>Switch</w:t>
+      </w:r>
+    </w:p>
+    <w:p>
+      <w:pPr>
+        <w:pStyle w:val="ListParagraph"/>
+        <w:numPr>
+          <w:ilvl w:val="2"/>
+          <w:numId w:val="3"/>
+        </w:numPr>
+      </w:pPr>
+      <w:r>
+        <w:t>Creates a new puzzle with two spots switch</w:t>
+      </w:r>
+    </w:p>
+    <w:p>
+      <w:pPr>
+        <w:pStyle w:val="ListParagraph"/>
+        <w:numPr>
+          <w:ilvl w:val="2"/>
+          <w:numId w:val="3"/>
+        </w:numPr>
+      </w:pPr>
+      <w:r>
+        <w:t>Allows for easy node generation</w:t>
+      </w:r>
+    </w:p>
+    <w:p>
+      <w:pPr>
+        <w:pStyle w:val="ListParagraph"/>
+        <w:numPr>
+          <w:ilvl w:val="1"/>
+          <w:numId w:val="3"/>
+        </w:numPr>
+      </w:pPr>
+      <w:r>
+        <w:t xml:space="preserve">Find </w:t>
+      </w:r>
+    </w:p>
+    <w:p>
+      <w:pPr>
+        <w:pStyle w:val="ListParagraph"/>
+        <w:numPr>
+          <w:ilvl w:val="2"/>
+          <w:numId w:val="3"/>
+        </w:numPr>
+      </w:pPr>
+      <w:r>
+        <w:t>Finds a value in an array, and returns an index</w:t>
+      </w:r>
+    </w:p>
+    <w:p>
+      <w:pPr>
+        <w:pStyle w:val="ListParagraph"/>
+        <w:numPr>
+          <w:ilvl w:val="2"/>
+          <w:numId w:val="3"/>
+        </w:numPr>
+      </w:pPr>
+      <w:r>
+        <w:t>Allows switch problem to know which indexes to switch</w:t>
+      </w:r>
+    </w:p>
+    <w:p>
+      <w:pPr>
+        <w:pStyle w:val="ListParagraph"/>
+        <w:numPr>
+          <w:ilvl w:val="0"/>
+          <w:numId w:val="3"/>
+        </w:numPr>
+      </w:pPr>
+      <w:r>
+        <w:t>I implemented a graph search, and compared three heuristics</w:t>
+      </w:r>
+    </w:p>
+    <w:p>
+      <w:pPr>
+        <w:pStyle w:val="ListParagraph"/>
+        <w:numPr>
+          <w:ilvl w:val="1"/>
+          <w:numId w:val="3"/>
+        </w:numPr>
+      </w:pPr>
+      <w:r>
+        <w:t>No heuristic</w:t>
+      </w:r>
+    </w:p>
+    <w:p>
+      <w:pPr>
+        <w:pStyle w:val="ListParagraph"/>
+        <w:numPr>
+          <w:ilvl w:val="2"/>
+          <w:numId w:val="3"/>
+        </w:numPr>
+      </w:pPr>
+      <w:r>
+        <w:t>Uniform Cost Search</w:t>
+      </w:r>
+    </w:p>
+    <w:p>
+      <w:pPr>
+        <w:pStyle w:val="ListParagraph"/>
+        <w:numPr>
+          <w:ilvl w:val="1"/>
+          <w:numId w:val="3"/>
+        </w:numPr>
+      </w:pPr>
+      <w:r>
+        <w:t>Misplaced Tiles</w:t>
+      </w:r>
+    </w:p>
+    <w:p>
+      <w:pPr>
+        <w:pStyle w:val="ListParagraph"/>
+        <w:numPr>
+          <w:ilvl w:val="1"/>
+          <w:numId w:val="3"/>
+        </w:numPr>
+      </w:pPr>
+      <w:r>
+        <w:t>Manhattan Distance</w:t>
+      </w:r>
+    </w:p>
+    <w:p>
+      <w:pPr>
+        <w:pStyle w:val="ListParagraph"/>
+        <w:numPr>
+          <w:ilvl w:val="0"/>
+          <w:numId w:val="3"/>
+        </w:numPr>
+      </w:pPr>
+      <w:r>
+        <w:t>I used an Explored set, and a List for the frontier</w:t>
+      </w:r>
+    </w:p>
+    <w:p>
+      <w:pPr>
+        <w:pStyle w:val="ListParagraph"/>
+      </w:pPr>
+    </w:p>
+    <w:p>
+      <w:r>
+        <w:t>Findings</w:t>
+      </w:r>
+    </w:p>
+    <w:p>
+      <w:pPr>
+        <w:pStyle w:val="ListParagraph"/>
+        <w:numPr>
+          <w:ilvl w:val="0"/>
+          <w:numId w:val="3"/>
+        </w:numPr>
+      </w:pPr>
+      <w:r>
+        <w:t>As the problems grow more difficult, the more important the heuristic becomes</w:t>
+      </w:r>
+    </w:p>
+    <w:p>
+      <w:pPr>
+        <w:pStyle w:val="ListParagraph"/>
+        <w:numPr>
+          <w:ilvl w:val="0"/>
+          <w:numId w:val="3"/>
+        </w:numPr>
+      </w:pPr>
+      <w:r>
+        <w:t>For Trivial or Easy problems the heuristic barely improves performance</w:t>
+      </w:r>
+    </w:p>
+    <w:p>
+      <w:pPr>
+        <w:pStyle w:val="ListParagraph"/>
+        <w:numPr>
+          <w:ilvl w:val="0"/>
+          <w:numId w:val="3"/>
+        </w:numPr>
+      </w:pPr>
+      <w:r>
+        <w:t>A good heuristic can be far better than an alright heuristic, and an alright heuristic is far better than no heuristic</w:t>
+      </w:r>
+    </w:p>
+    <w:p/>
+    <w:p>
+      <w:pPr>
+        <w:rPr>
+          <w:b/>
+          <w:bCs/>
+        </w:rPr>
+      </w:pPr>
+      <w:r>
+        <w:rPr>
+          <w:b/>
+          <w:bCs/>
+        </w:rPr>
+        <w:t>Test Cases</w:t>
+      </w:r>
+    </w:p>
+    <w:tbl>
+      <w:tblPr>
+        <w:tblStyle w:val="TableGrid"/>
+        <w:tblW w:w="9900" w:type="dxa"/>
+        <w:tblLook w:val="04A0" w:firstRow="1" w:lastRow="0" w:firstColumn="1" w:lastColumn="0" w:noHBand="0" w:noVBand="1"/>
+      </w:tblPr>
+      <w:tblGrid>
+        <w:gridCol w:w="1650"/>
+        <w:gridCol w:w="1650"/>
+        <w:gridCol w:w="1650"/>
+        <w:gridCol w:w="1650"/>
+        <w:gridCol w:w="1650"/>
+        <w:gridCol w:w="1650"/>
+      </w:tblGrid>
+      <w:tr>
+        <w:trPr>
+          <w:trHeight w:val="1204"/>
+        </w:trPr>
+        <w:tc>
+          <w:tcPr>
+            <w:tcW w:w="1650" w:type="dxa"/>
+          </w:tcPr>
+          <w:p>
+            <w:pPr>
+              <w:jc w:val="center"/>
+            </w:pPr>
+            <w:r>
+              <w:t>Trivial</w:t>
+            </w:r>
+          </w:p>
+          <w:p>
+            <w:pPr>
+              <w:jc w:val="center"/>
+            </w:pPr>
+            <w:r>
+              <w:t>1 2 3</w:t>
+            </w:r>
+          </w:p>
+          <w:p>
+            <w:pPr>
+              <w:jc w:val="center"/>
+            </w:pPr>
+            <w:r>
+              <w:t>4 5 6</w:t>
+            </w:r>
+          </w:p>
+          <w:p>
+            <w:pPr>
+              <w:jc w:val="center"/>
+            </w:pPr>
+            <w:r>
+              <w:t>7 8 0</w:t>
+            </w:r>
+          </w:p>
+          <w:p>
+            <w:pPr>
+              <w:jc w:val="center"/>
+            </w:pPr>
+          </w:p>
+          <w:p>
+            <w:pPr>
+              <w:jc w:val="center"/>
+            </w:pPr>
+            <w:r>
+              <w:t>Solved in 0 Moves</w:t>
+            </w:r>
+          </w:p>
+        </w:tc>
+        <w:tc>
+          <w:tcPr>
+            <w:tcW w:w="1650" w:type="dxa"/>
+          </w:tcPr>
+          <w:p>
+            <w:pPr>
+              <w:jc w:val="center"/>
+            </w:pPr>
+            <w:r>
+              <w:t>Very Easy</w:t>
+            </w:r>
+          </w:p>
+          <w:p>
+            <w:pPr>
+              <w:jc w:val="center"/>
+            </w:pPr>
+            <w:r>
+              <w:t>1 2 3</w:t>
+            </w:r>
+          </w:p>
+          <w:p>
+            <w:pPr>
+              <w:jc w:val="center"/>
+            </w:pPr>
+            <w:r>
+              <w:t>4 5 6</w:t>
+            </w:r>
+          </w:p>
+          <w:p>
+            <w:pPr>
+              <w:jc w:val="center"/>
+            </w:pPr>
+            <w:r>
+              <w:t>7 0 8</w:t>
+            </w:r>
+          </w:p>
+          <w:p>
+            <w:pPr>
+              <w:jc w:val="center"/>
+            </w:pPr>
+          </w:p>
+          <w:p>
+            <w:pPr>
+              <w:jc w:val="center"/>
+            </w:pPr>
+            <w:r>
+              <w:t xml:space="preserve">Solved in </w:t>
+            </w:r>
+            <w:r>
+              <w:t>1</w:t>
+            </w:r>
+            <w:r>
+              <w:t xml:space="preserve"> Moves</w:t>
+            </w:r>
+          </w:p>
+        </w:tc>
+        <w:tc>
+          <w:tcPr>
+            <w:tcW w:w="1650" w:type="dxa"/>
+          </w:tcPr>
+          <w:p>
+            <w:pPr>
+              <w:jc w:val="center"/>
+            </w:pPr>
+            <w:r>
+              <w:t>East</w:t>
+            </w:r>
+          </w:p>
+          <w:p>
+            <w:pPr>
+              <w:jc w:val="center"/>
+            </w:pPr>
+            <w:r>
+              <w:t xml:space="preserve">1 2 </w:t>
+            </w:r>
+            <w:r>
+              <w:t>0</w:t>
+            </w:r>
+          </w:p>
+          <w:p>
+            <w:pPr>
+              <w:jc w:val="center"/>
+            </w:pPr>
+            <w:r>
+              <w:t xml:space="preserve">4 5 </w:t>
+            </w:r>
+            <w:r>
+              <w:t>3</w:t>
+            </w:r>
+          </w:p>
+          <w:p>
+            <w:pPr>
+              <w:jc w:val="center"/>
+            </w:pPr>
+            <w:r>
+              <w:t xml:space="preserve">7 8 </w:t>
+            </w:r>
+            <w:r>
+              <w:t>6</w:t>
+            </w:r>
+          </w:p>
+          <w:p>
+            <w:pPr>
+              <w:jc w:val="center"/>
+            </w:pPr>
+          </w:p>
+          <w:p>
+            <w:pPr>
+              <w:jc w:val="center"/>
+            </w:pPr>
+            <w:r>
+              <w:t xml:space="preserve">Solved in </w:t>
+            </w:r>
+            <w:r>
+              <w:t>2</w:t>
+            </w:r>
+            <w:r>
+              <w:t xml:space="preserve"> Moves</w:t>
+            </w:r>
+          </w:p>
+        </w:tc>
+        <w:tc>
+          <w:tcPr>
+            <w:tcW w:w="1650" w:type="dxa"/>
+          </w:tcPr>
+          <w:p>
+            <w:pPr>
+              <w:jc w:val="center"/>
+            </w:pPr>
+            <w:r>
+              <w:t>Doable</w:t>
+            </w:r>
+          </w:p>
+          <w:p>
+            <w:pPr>
+              <w:jc w:val="center"/>
+            </w:pPr>
+            <w:r>
+              <w:t>0</w:t>
+            </w:r>
+            <w:r>
+              <w:t xml:space="preserve"> </w:t>
+            </w:r>
+            <w:r>
+              <w:t>1</w:t>
+            </w:r>
+            <w:r>
+              <w:t xml:space="preserve"> </w:t>
+            </w:r>
+            <w:r>
+              <w:t>2</w:t>
+            </w:r>
+          </w:p>
+          <w:p>
+            <w:pPr>
+              <w:jc w:val="center"/>
+            </w:pPr>
+            <w:r>
+              <w:t xml:space="preserve">4 5 </w:t>
+            </w:r>
+            <w:r>
+              <w:t>3</w:t>
+            </w:r>
+          </w:p>
+          <w:p>
+            <w:pPr>
+              <w:jc w:val="center"/>
+            </w:pPr>
+            <w:r>
+              <w:t xml:space="preserve">7 </w:t>
+            </w:r>
+            <w:r>
+              <w:t>8</w:t>
+            </w:r>
+            <w:r>
+              <w:t xml:space="preserve"> </w:t>
+            </w:r>
+            <w:r>
+              <w:t>6</w:t>
+            </w:r>
+          </w:p>
+          <w:p>
+            <w:pPr>
+              <w:jc w:val="center"/>
+            </w:pPr>
+          </w:p>
+          <w:p>
+            <w:pPr>
+              <w:jc w:val="center"/>
+            </w:pPr>
+            <w:r>
+              <w:t xml:space="preserve">Solved in </w:t>
+            </w:r>
+            <w:r>
+              <w:t>4</w:t>
+            </w:r>
+            <w:r>
+              <w:t xml:space="preserve"> Moves</w:t>
+            </w:r>
+          </w:p>
+        </w:tc>
+        <w:tc>
+          <w:tcPr>
+            <w:tcW w:w="1650" w:type="dxa"/>
+          </w:tcPr>
+          <w:p>
+            <w:pPr>
+              <w:jc w:val="center"/>
+            </w:pPr>
+            <w:r>
+              <w:t>Oh Boy</w:t>
+            </w:r>
+          </w:p>
+          <w:p>
+            <w:pPr>
+              <w:jc w:val="center"/>
+            </w:pPr>
+            <w:r>
+              <w:t>8 7 1</w:t>
+            </w:r>
+          </w:p>
+          <w:p>
+            <w:pPr>
+              <w:jc w:val="center"/>
+            </w:pPr>
+            <w:r>
+              <w:t>6 0 2</w:t>
+            </w:r>
+          </w:p>
+          <w:p>
+            <w:pPr>
+              <w:jc w:val="center"/>
+            </w:pPr>
+            <w:r>
+              <w:t>5 4 3</w:t>
+            </w:r>
+          </w:p>
+          <w:p>
+            <w:pPr>
+              <w:jc w:val="center"/>
+            </w:pPr>
+          </w:p>
+          <w:p>
+            <w:pPr>
+              <w:jc w:val="center"/>
+            </w:pPr>
+            <w:r>
+              <w:t xml:space="preserve">Solved in </w:t>
+            </w:r>
+            <w:r>
+              <w:t>22</w:t>
+            </w:r>
+            <w:r>
+              <w:t xml:space="preserve"> Moves</w:t>
+            </w:r>
+          </w:p>
+        </w:tc>
+        <w:tc>
+          <w:tcPr>
+            <w:tcW w:w="1650" w:type="dxa"/>
+          </w:tcPr>
+          <w:p>
+            <w:pPr>
+              <w:jc w:val="center"/>
+            </w:pPr>
+            <w:r>
+              <w:t>Impossible</w:t>
+            </w:r>
+          </w:p>
+          <w:p>
+            <w:pPr>
+              <w:jc w:val="center"/>
+            </w:pPr>
+            <w:r>
+              <w:t>1 2 3</w:t>
+            </w:r>
+          </w:p>
+          <w:p>
+            <w:pPr>
+              <w:jc w:val="center"/>
+            </w:pPr>
+            <w:r>
+              <w:t>4 5 6</w:t>
+            </w:r>
+          </w:p>
+          <w:p>
+            <w:pPr>
+              <w:jc w:val="center"/>
+            </w:pPr>
+            <w:r>
+              <w:t>8 7 0</w:t>
+            </w:r>
+          </w:p>
+          <w:p>
+            <w:pPr>
+              <w:jc w:val="center"/>
+            </w:pPr>
+          </w:p>
+          <w:p>
+            <w:pPr>
+              <w:jc w:val="center"/>
+            </w:pPr>
+            <w:r>
+              <w:t>Unsolvable</w:t>
+            </w:r>
+          </w:p>
+        </w:tc>
+      </w:tr>
+    </w:tbl>
+    <w:p>
+      <w:pPr>
+        <w:rPr>
+          <w:b/>
+          <w:bCs/>
+        </w:rPr>
+      </w:pPr>
+    </w:p>
+    <w:p>
       <w:r>
         <w:rPr>
           <w:noProof/>
         </w:rPr>
+        <w:lastRenderedPageBreak/>
         <w:drawing>
           <wp:inline distT="0" distB="0" distL="0" distR="0" wp14:anchorId="2A58E9B5" wp14:editId="5501FFFD">
             <wp:extent cx="5943600" cy="3657600"/>
@@ -818,7 +1573,10 @@
         <w:t>For the simpler puzzles</w:t>
       </w:r>
       <w:r>
-        <w:t>, trivial, very easy, and easy, all three searches performed the same</w:t>
+        <w:t xml:space="preserve">, trivial, very easy, and easy, all three searches </w:t>
+      </w:r>
+      <w:r>
+        <w:t>expanded similar amounts of nodes</w:t>
       </w:r>
     </w:p>
     <w:p>
@@ -885,30 +1643,16 @@
         </w:numPr>
       </w:pPr>
       <w:r>
-        <w:t>All three algorithms expanded the maximum of 181,440, or (</w:t>
+        <w:t>All three algorithms expanded the maximum of 181,440, or (9!/2),  nodes for the impossible puzzle</w:t>
       </w:r>
-      <w:proofErr w:type="gramStart"/>
       <w:r>
-        <w:t>9!/</w:t>
+        <w:t xml:space="preserve"> before failing</w:t>
       </w:r>
-      <w:proofErr w:type="gramEnd"/>
       <w:r>
-        <w:t xml:space="preserve">2),  nodes for the impossible puzzle. </w:t>
+        <w:t xml:space="preserve">. </w:t>
       </w:r>
     </w:p>
-    <w:p>
-      <w:pPr>
-        <w:pStyle w:val="ListParagraph"/>
-        <w:numPr>
-          <w:ilvl w:val="0"/>
-          <w:numId w:val="1"/>
-        </w:numPr>
-      </w:pPr>
-    </w:p>
-    <w:p>
-      <w:bookmarkStart w:id="0" w:name="_GoBack"/>
-      <w:bookmarkEnd w:id="0"/>
-    </w:p>
+    <w:p/>
     <w:p>
       <w:r>
         <w:rPr>
@@ -1716,7 +2460,71 @@
       </w:tr>
     </w:tbl>
     <w:p/>
-    <w:p/>
+    <w:p>
+      <w:pPr>
+        <w:pStyle w:val="ListParagraph"/>
+        <w:numPr>
+          <w:ilvl w:val="0"/>
+          <w:numId w:val="2"/>
+        </w:numPr>
+      </w:pPr>
+      <w:r>
+        <w:t>Space wise the three algorithms performed similarly for the Trivial, Very Easy, and Easy Puzzles.</w:t>
+      </w:r>
+    </w:p>
+    <w:p>
+      <w:pPr>
+        <w:pStyle w:val="ListParagraph"/>
+        <w:numPr>
+          <w:ilvl w:val="0"/>
+          <w:numId w:val="2"/>
+        </w:numPr>
+      </w:pPr>
+      <w:r>
+        <w:t xml:space="preserve">For the Doable Puzzle the Uniform Cost Search Used a bit more than 3x the space as the two A* searches. </w:t>
+      </w:r>
+    </w:p>
+    <w:p>
+      <w:pPr>
+        <w:pStyle w:val="ListParagraph"/>
+        <w:numPr>
+          <w:ilvl w:val="0"/>
+          <w:numId w:val="2"/>
+        </w:numPr>
+      </w:pPr>
+      <w:r>
+        <w:t>For the Oh Boy, the Manhattan Distance Heuristic shines as it performs almost 100x better than the Uniform Cost Search and 10x better than the Misplaced Tile Heuristic.</w:t>
+      </w:r>
+    </w:p>
+    <w:p>
+      <w:pPr>
+        <w:pStyle w:val="ListParagraph"/>
+        <w:numPr>
+          <w:ilvl w:val="0"/>
+          <w:numId w:val="2"/>
+        </w:numPr>
+      </w:pPr>
+      <w:r>
+        <w:t>For the Impossible Puzzle, all three Algorithms used up similar amounts of space.</w:t>
+      </w:r>
+    </w:p>
+    <w:p>
+      <w:pPr>
+        <w:pStyle w:val="ListParagraph"/>
+        <w:numPr>
+          <w:ilvl w:val="0"/>
+          <w:numId w:val="2"/>
+        </w:numPr>
+      </w:pPr>
+      <w:r>
+        <w:t>It is important to note that the Uniform cost search performed just as poorly on the Oh Boy puzzle and the Impossible puzzle, suggesting that after a certain point all puzzles are the same space wise, and that point comes very early</w:t>
+      </w:r>
+      <w:bookmarkStart w:id="0" w:name="_GoBack"/>
+      <w:bookmarkEnd w:id="0"/>
+      <w:r>
+        <w:t xml:space="preserve"> for the Uniform Cost Search</w:t>
+      </w:r>
+    </w:p>
     <w:sectPr>
       <w:pgSz w:w="12240" w:h="15840"/>
       <w:pgMar w:top="1440" w:right="1440" w:bottom="1440" w:left="1440" w:header="720" w:footer="720" w:gutter="0"/>
@@ -1730,6 +2538,118 @@
 <file path=word/numbering.xml><?xml version="1.0" encoding="utf-8"?>
 <w:numbering xmlns:wpc="http://schemas.microsoft.com/office/word/2010/wordprocessingCanvas" xmlns:cx="http://schemas.microsoft.com/office/drawing/2014/chartex" xmlns:cx1="http://schemas.microsoft.com/office/drawing/2015/9/8/chartex" xmlns:cx2="http://schemas.microsoft.com/office/drawing/2015/10/21/chartex" xmlns:cx3="http://schemas.microsoft.com/office/drawing/2016/5/9/chartex" xmlns:cx4="http://schemas.microsoft.com/office/drawing/2016/5/10/chartex" xmlns:cx5="http://schemas.microsoft.com/office/drawing/2016/5/11/chartex" xmlns:cx6="http://schemas.microsoft.com/office/drawing/2016/5/12/chartex" xmlns:cx7="http://schemas.microsoft.com/office/drawing/2016/5/13/chartex" xmlns:cx8="http://schemas.microsoft.com/office/drawing/2016/5/14/chartex" xmlns:mc="http://schemas.openxmlformats.org/markup-compatibility/2006" xmlns:aink="http://schemas.microsoft.com/office/drawing/2016/ink" xmlns:am3d="http://schemas.microsoft.com/office/drawing/2017/model3d" xmlns:o="urn:schemas-microsoft-com:office:office" xmlns:r="http://schemas.openxmlformats.org/officeDocument/2006/relationships" xmlns:m="http://schemas.openxmlformats.org/officeDocument/2006/math" xmlns:v="urn:schemas-microsoft-com:vml" xmlns:wp14="http://schemas.microsoft.com/office/word/2010/wordprocessingDrawing" xmlns:wp="http://schemas.openxmlformats.org/drawingml/2006/wordprocessingDrawing" xmlns:w10="urn:schemas-microsoft-com:office:word" xmlns:w="http://schemas.openxmlformats.org/wordprocessingml/2006/main" xmlns:w14="http://schemas.microsoft.com/office/word/2010/wordml" xmlns:w15="http://schemas.microsoft.com/office/word/2012/wordml" xmlns:w16cid="http://schemas.microsoft.com/office/word/2016/wordml/cid" xmlns:w16se="http://schemas.microsoft.com/office/word/2015/wordml/symex" xmlns:wpg="http://schemas.microsoft.com/office/word/2010/wordprocessingGroup" xmlns:wpi="http://schemas.microsoft.com/office/word/2010/wordprocessingInk" xmlns:wne="http://schemas.microsoft.com/office/word/2006/wordml" xmlns:wps="http://schemas.microsoft.com/office/word/2010/wordprocessingShape" mc:Ignorable="w14 w15 w16se w16cid wp14">
   <w:abstractNum w:abstractNumId="0" w15:restartNumberingAfterBreak="0">
+    <w:nsid w:val="00A30990"/>
+    <w:multiLevelType w:val="hybridMultilevel"/>
+    <w:tmpl w:val="CFF8125E"/>
+    <w:lvl w:ilvl="0" w:tplc="81AE50F2">
+      <w:numFmt w:val="bullet"/>
+      <w:lvlText w:val="-"/>
+      <w:lvlJc w:val="left"/>
+      <w:pPr>
+        <w:ind w:left="720" w:hanging="360"/>
+      </w:pPr>
+      <w:rPr>
+        <w:rFonts w:ascii="Calibri" w:eastAsiaTheme="minorHAnsi" w:hAnsi="Calibri" w:cstheme="minorBidi" w:hint="default"/>
+      </w:rPr>
+    </w:lvl>
+    <w:lvl w:ilvl="1" w:tplc="04090003">
+      <w:start w:val="1"/>
+      <w:numFmt w:val="bullet"/>
+      <w:lvlText w:val="o"/>
+      <w:lvlJc w:val="left"/>
+      <w:pPr>
+        <w:ind w:left="1440" w:hanging="360"/>
+      </w:pPr>
+      <w:rPr>
+        <w:rFonts w:ascii="Courier New" w:hAnsi="Courier New" w:cs="Courier New" w:hint="default"/>
+      </w:rPr>
+    </w:lvl>
+    <w:lvl w:ilvl="2" w:tplc="04090005">
+      <w:start w:val="1"/>
+      <w:numFmt w:val="bullet"/>
+      <w:lvlText w:val=""/>
+      <w:lvlJc w:val="left"/>
+      <w:pPr>
+        <w:ind w:left="2160" w:hanging="360"/>
+      </w:pPr>
+      <w:rPr>
+        <w:rFonts w:ascii="Wingdings" w:hAnsi="Wingdings" w:hint="default"/>
+      </w:rPr>
+    </w:lvl>
+    <w:lvl w:ilvl="3" w:tplc="04090001" w:tentative="1">
+      <w:start w:val="1"/>
+      <w:numFmt w:val="bullet"/>
+      <w:lvlText w:val=""/>
+      <w:lvlJc w:val="left"/>
+      <w:pPr>
+        <w:ind w:left="2880" w:hanging="360"/>
+      </w:pPr>
+      <w:rPr>
+        <w:rFonts w:ascii="Symbol" w:hAnsi="Symbol" w:hint="default"/>
+      </w:rPr>
+    </w:lvl>
+    <w:lvl w:ilvl="4" w:tplc="04090003" w:tentative="1">
+      <w:start w:val="1"/>
+      <w:numFmt w:val="bullet"/>
+      <w:lvlText w:val="o"/>
+      <w:lvlJc w:val="left"/>
+      <w:pPr>
+        <w:ind w:left="3600" w:hanging="360"/>
+      </w:pPr>
+      <w:rPr>
+        <w:rFonts w:ascii="Courier New" w:hAnsi="Courier New" w:cs="Courier New" w:hint="default"/>
+      </w:rPr>
+    </w:lvl>
+    <w:lvl w:ilvl="5" w:tplc="04090005" w:tentative="1">
+      <w:start w:val="1"/>
+      <w:numFmt w:val="bullet"/>
+      <w:lvlText w:val=""/>
+      <w:lvlJc w:val="left"/>
+      <w:pPr>
+        <w:ind w:left="4320" w:hanging="360"/>
+      </w:pPr>
+      <w:rPr>
+        <w:rFonts w:ascii="Wingdings" w:hAnsi="Wingdings" w:hint="default"/>
+      </w:rPr>
+    </w:lvl>
+    <w:lvl w:ilvl="6" w:tplc="04090001" w:tentative="1">
+      <w:start w:val="1"/>
+      <w:numFmt w:val="bullet"/>
+      <w:lvlText w:val=""/>
+      <w:lvlJc w:val="left"/>
+      <w:pPr>
+        <w:ind w:left="5040" w:hanging="360"/>
+      </w:pPr>
+      <w:rPr>
+        <w:rFonts w:ascii="Symbol" w:hAnsi="Symbol" w:hint="default"/>
+      </w:rPr>
+    </w:lvl>
+    <w:lvl w:ilvl="7" w:tplc="04090003" w:tentative="1">
+      <w:start w:val="1"/>
+      <w:numFmt w:val="bullet"/>
+      <w:lvlText w:val="o"/>
+      <w:lvlJc w:val="left"/>
+      <w:pPr>
+        <w:ind w:left="5760" w:hanging="360"/>
+      </w:pPr>
+      <w:rPr>
+        <w:rFonts w:ascii="Courier New" w:hAnsi="Courier New" w:cs="Courier New" w:hint="default"/>
+      </w:rPr>
+    </w:lvl>
+    <w:lvl w:ilvl="8" w:tplc="04090005" w:tentative="1">
+      <w:start w:val="1"/>
+      <w:numFmt w:val="bullet"/>
+      <w:lvlText w:val=""/>
+      <w:lvlJc w:val="left"/>
+      <w:pPr>
+        <w:ind w:left="6480" w:hanging="360"/>
+      </w:pPr>
+      <w:rPr>
+        <w:rFonts w:ascii="Wingdings" w:hAnsi="Wingdings" w:hint="default"/>
+      </w:rPr>
+    </w:lvl>
+  </w:abstractNum>
+  <w:abstractNum w:abstractNumId="1" w15:restartNumberingAfterBreak="0">
     <w:nsid w:val="038F38BF"/>
     <w:multiLevelType w:val="hybridMultilevel"/>
     <w:tmpl w:val="76B0C7D0"/>
@@ -1842,8 +2762,359 @@
       </w:rPr>
     </w:lvl>
   </w:abstractNum>
+  <w:abstractNum w:abstractNumId="2" w15:restartNumberingAfterBreak="0">
+    <w:nsid w:val="1FEA7A08"/>
+    <w:multiLevelType w:val="hybridMultilevel"/>
+    <w:tmpl w:val="B0206FBE"/>
+    <w:lvl w:ilvl="0" w:tplc="04090001">
+      <w:start w:val="1"/>
+      <w:numFmt w:val="bullet"/>
+      <w:lvlText w:val=""/>
+      <w:lvlJc w:val="left"/>
+      <w:pPr>
+        <w:ind w:left="720" w:hanging="360"/>
+      </w:pPr>
+      <w:rPr>
+        <w:rFonts w:ascii="Symbol" w:hAnsi="Symbol" w:hint="default"/>
+      </w:rPr>
+    </w:lvl>
+    <w:lvl w:ilvl="1" w:tplc="04090003" w:tentative="1">
+      <w:start w:val="1"/>
+      <w:numFmt w:val="bullet"/>
+      <w:lvlText w:val="o"/>
+      <w:lvlJc w:val="left"/>
+      <w:pPr>
+        <w:ind w:left="1440" w:hanging="360"/>
+      </w:pPr>
+      <w:rPr>
+        <w:rFonts w:ascii="Courier New" w:hAnsi="Courier New" w:cs="Courier New" w:hint="default"/>
+      </w:rPr>
+    </w:lvl>
+    <w:lvl w:ilvl="2" w:tplc="04090005" w:tentative="1">
+      <w:start w:val="1"/>
+      <w:numFmt w:val="bullet"/>
+      <w:lvlText w:val=""/>
+      <w:lvlJc w:val="left"/>
+      <w:pPr>
+        <w:ind w:left="2160" w:hanging="360"/>
+      </w:pPr>
+      <w:rPr>
+        <w:rFonts w:ascii="Wingdings" w:hAnsi="Wingdings" w:hint="default"/>
+      </w:rPr>
+    </w:lvl>
+    <w:lvl w:ilvl="3" w:tplc="04090001" w:tentative="1">
+      <w:start w:val="1"/>
+      <w:numFmt w:val="bullet"/>
+      <w:lvlText w:val=""/>
+      <w:lvlJc w:val="left"/>
+      <w:pPr>
+        <w:ind w:left="2880" w:hanging="360"/>
+      </w:pPr>
+      <w:rPr>
+        <w:rFonts w:ascii="Symbol" w:hAnsi="Symbol" w:hint="default"/>
+      </w:rPr>
+    </w:lvl>
+    <w:lvl w:ilvl="4" w:tplc="04090003" w:tentative="1">
+      <w:start w:val="1"/>
+      <w:numFmt w:val="bullet"/>
+      <w:lvlText w:val="o"/>
+      <w:lvlJc w:val="left"/>
+      <w:pPr>
+        <w:ind w:left="3600" w:hanging="360"/>
+      </w:pPr>
+      <w:rPr>
+        <w:rFonts w:ascii="Courier New" w:hAnsi="Courier New" w:cs="Courier New" w:hint="default"/>
+      </w:rPr>
+    </w:lvl>
+    <w:lvl w:ilvl="5" w:tplc="04090005" w:tentative="1">
+      <w:start w:val="1"/>
+      <w:numFmt w:val="bullet"/>
+      <w:lvlText w:val=""/>
+      <w:lvlJc w:val="left"/>
+      <w:pPr>
+        <w:ind w:left="4320" w:hanging="360"/>
+      </w:pPr>
+      <w:rPr>
+        <w:rFonts w:ascii="Wingdings" w:hAnsi="Wingdings" w:hint="default"/>
+      </w:rPr>
+    </w:lvl>
+    <w:lvl w:ilvl="6" w:tplc="04090001" w:tentative="1">
+      <w:start w:val="1"/>
+      <w:numFmt w:val="bullet"/>
+      <w:lvlText w:val=""/>
+      <w:lvlJc w:val="left"/>
+      <w:pPr>
+        <w:ind w:left="5040" w:hanging="360"/>
+      </w:pPr>
+      <w:rPr>
+        <w:rFonts w:ascii="Symbol" w:hAnsi="Symbol" w:hint="default"/>
+      </w:rPr>
+    </w:lvl>
+    <w:lvl w:ilvl="7" w:tplc="04090003" w:tentative="1">
+      <w:start w:val="1"/>
+      <w:numFmt w:val="bullet"/>
+      <w:lvlText w:val="o"/>
+      <w:lvlJc w:val="left"/>
+      <w:pPr>
+        <w:ind w:left="5760" w:hanging="360"/>
+      </w:pPr>
+      <w:rPr>
+        <w:rFonts w:ascii="Courier New" w:hAnsi="Courier New" w:cs="Courier New" w:hint="default"/>
+      </w:rPr>
+    </w:lvl>
+    <w:lvl w:ilvl="8" w:tplc="04090005" w:tentative="1">
+      <w:start w:val="1"/>
+      <w:numFmt w:val="bullet"/>
+      <w:lvlText w:val=""/>
+      <w:lvlJc w:val="left"/>
+      <w:pPr>
+        <w:ind w:left="6480" w:hanging="360"/>
+      </w:pPr>
+      <w:rPr>
+        <w:rFonts w:ascii="Wingdings" w:hAnsi="Wingdings" w:hint="default"/>
+      </w:rPr>
+    </w:lvl>
+  </w:abstractNum>
+  <w:abstractNum w:abstractNumId="3" w15:restartNumberingAfterBreak="0">
+    <w:nsid w:val="367A148D"/>
+    <w:multiLevelType w:val="hybridMultilevel"/>
+    <w:tmpl w:val="7CCE8614"/>
+    <w:lvl w:ilvl="0" w:tplc="04090001">
+      <w:start w:val="1"/>
+      <w:numFmt w:val="bullet"/>
+      <w:lvlText w:val=""/>
+      <w:lvlJc w:val="left"/>
+      <w:pPr>
+        <w:ind w:left="1440" w:hanging="360"/>
+      </w:pPr>
+      <w:rPr>
+        <w:rFonts w:ascii="Symbol" w:hAnsi="Symbol" w:hint="default"/>
+      </w:rPr>
+    </w:lvl>
+    <w:lvl w:ilvl="1" w:tplc="04090003" w:tentative="1">
+      <w:start w:val="1"/>
+      <w:numFmt w:val="bullet"/>
+      <w:lvlText w:val="o"/>
+      <w:lvlJc w:val="left"/>
+      <w:pPr>
+        <w:ind w:left="2160" w:hanging="360"/>
+      </w:pPr>
+      <w:rPr>
+        <w:rFonts w:ascii="Courier New" w:hAnsi="Courier New" w:cs="Courier New" w:hint="default"/>
+      </w:rPr>
+    </w:lvl>
+    <w:lvl w:ilvl="2" w:tplc="04090005" w:tentative="1">
+      <w:start w:val="1"/>
+      <w:numFmt w:val="bullet"/>
+      <w:lvlText w:val=""/>
+      <w:lvlJc w:val="left"/>
+      <w:pPr>
+        <w:ind w:left="2880" w:hanging="360"/>
+      </w:pPr>
+      <w:rPr>
+        <w:rFonts w:ascii="Wingdings" w:hAnsi="Wingdings" w:hint="default"/>
+      </w:rPr>
+    </w:lvl>
+    <w:lvl w:ilvl="3" w:tplc="04090001" w:tentative="1">
+      <w:start w:val="1"/>
+      <w:numFmt w:val="bullet"/>
+      <w:lvlText w:val=""/>
+      <w:lvlJc w:val="left"/>
+      <w:pPr>
+        <w:ind w:left="3600" w:hanging="360"/>
+      </w:pPr>
+      <w:rPr>
+        <w:rFonts w:ascii="Symbol" w:hAnsi="Symbol" w:hint="default"/>
+      </w:rPr>
+    </w:lvl>
+    <w:lvl w:ilvl="4" w:tplc="04090003" w:tentative="1">
+      <w:start w:val="1"/>
+      <w:numFmt w:val="bullet"/>
+      <w:lvlText w:val="o"/>
+      <w:lvlJc w:val="left"/>
+      <w:pPr>
+        <w:ind w:left="4320" w:hanging="360"/>
+      </w:pPr>
+      <w:rPr>
+        <w:rFonts w:ascii="Courier New" w:hAnsi="Courier New" w:cs="Courier New" w:hint="default"/>
+      </w:rPr>
+    </w:lvl>
+    <w:lvl w:ilvl="5" w:tplc="04090005" w:tentative="1">
+      <w:start w:val="1"/>
+      <w:numFmt w:val="bullet"/>
+      <w:lvlText w:val=""/>
+      <w:lvlJc w:val="left"/>
+      <w:pPr>
+        <w:ind w:left="5040" w:hanging="360"/>
+      </w:pPr>
+      <w:rPr>
+        <w:rFonts w:ascii="Wingdings" w:hAnsi="Wingdings" w:hint="default"/>
+      </w:rPr>
+    </w:lvl>
+    <w:lvl w:ilvl="6" w:tplc="04090001" w:tentative="1">
+      <w:start w:val="1"/>
+      <w:numFmt w:val="bullet"/>
+      <w:lvlText w:val=""/>
+      <w:lvlJc w:val="left"/>
+      <w:pPr>
+        <w:ind w:left="5760" w:hanging="360"/>
+      </w:pPr>
+      <w:rPr>
+        <w:rFonts w:ascii="Symbol" w:hAnsi="Symbol" w:hint="default"/>
+      </w:rPr>
+    </w:lvl>
+    <w:lvl w:ilvl="7" w:tplc="04090003" w:tentative="1">
+      <w:start w:val="1"/>
+      <w:numFmt w:val="bullet"/>
+      <w:lvlText w:val="o"/>
+      <w:lvlJc w:val="left"/>
+      <w:pPr>
+        <w:ind w:left="6480" w:hanging="360"/>
+      </w:pPr>
+      <w:rPr>
+        <w:rFonts w:ascii="Courier New" w:hAnsi="Courier New" w:cs="Courier New" w:hint="default"/>
+      </w:rPr>
+    </w:lvl>
+    <w:lvl w:ilvl="8" w:tplc="04090005" w:tentative="1">
+      <w:start w:val="1"/>
+      <w:numFmt w:val="bullet"/>
+      <w:lvlText w:val=""/>
+      <w:lvlJc w:val="left"/>
+      <w:pPr>
+        <w:ind w:left="7200" w:hanging="360"/>
+      </w:pPr>
+      <w:rPr>
+        <w:rFonts w:ascii="Wingdings" w:hAnsi="Wingdings" w:hint="default"/>
+      </w:rPr>
+    </w:lvl>
+  </w:abstractNum>
+  <w:abstractNum w:abstractNumId="4" w15:restartNumberingAfterBreak="0">
+    <w:nsid w:val="3D872EC0"/>
+    <w:multiLevelType w:val="hybridMultilevel"/>
+    <w:tmpl w:val="67C45968"/>
+    <w:lvl w:ilvl="0" w:tplc="04090001">
+      <w:start w:val="1"/>
+      <w:numFmt w:val="bullet"/>
+      <w:lvlText w:val=""/>
+      <w:lvlJc w:val="left"/>
+      <w:pPr>
+        <w:ind w:left="1440" w:hanging="360"/>
+      </w:pPr>
+      <w:rPr>
+        <w:rFonts w:ascii="Symbol" w:hAnsi="Symbol" w:hint="default"/>
+      </w:rPr>
+    </w:lvl>
+    <w:lvl w:ilvl="1" w:tplc="04090003" w:tentative="1">
+      <w:start w:val="1"/>
+      <w:numFmt w:val="bullet"/>
+      <w:lvlText w:val="o"/>
+      <w:lvlJc w:val="left"/>
+      <w:pPr>
+        <w:ind w:left="2160" w:hanging="360"/>
+      </w:pPr>
+      <w:rPr>
+        <w:rFonts w:ascii="Courier New" w:hAnsi="Courier New" w:cs="Courier New" w:hint="default"/>
+      </w:rPr>
+    </w:lvl>
+    <w:lvl w:ilvl="2" w:tplc="04090005" w:tentative="1">
+      <w:start w:val="1"/>
+      <w:numFmt w:val="bullet"/>
+      <w:lvlText w:val=""/>
+      <w:lvlJc w:val="left"/>
+      <w:pPr>
+        <w:ind w:left="2880" w:hanging="360"/>
+      </w:pPr>
+      <w:rPr>
+        <w:rFonts w:ascii="Wingdings" w:hAnsi="Wingdings" w:hint="default"/>
+      </w:rPr>
+    </w:lvl>
+    <w:lvl w:ilvl="3" w:tplc="04090001" w:tentative="1">
+      <w:start w:val="1"/>
+      <w:numFmt w:val="bullet"/>
+      <w:lvlText w:val=""/>
+      <w:lvlJc w:val="left"/>
+      <w:pPr>
+        <w:ind w:left="3600" w:hanging="360"/>
+      </w:pPr>
+      <w:rPr>
+        <w:rFonts w:ascii="Symbol" w:hAnsi="Symbol" w:hint="default"/>
+      </w:rPr>
+    </w:lvl>
+    <w:lvl w:ilvl="4" w:tplc="04090003" w:tentative="1">
+      <w:start w:val="1"/>
+      <w:numFmt w:val="bullet"/>
+      <w:lvlText w:val="o"/>
+      <w:lvlJc w:val="left"/>
+      <w:pPr>
+        <w:ind w:left="4320" w:hanging="360"/>
+      </w:pPr>
+      <w:rPr>
+        <w:rFonts w:ascii="Courier New" w:hAnsi="Courier New" w:cs="Courier New" w:hint="default"/>
+      </w:rPr>
+    </w:lvl>
+    <w:lvl w:ilvl="5" w:tplc="04090005" w:tentative="1">
+      <w:start w:val="1"/>
+      <w:numFmt w:val="bullet"/>
+      <w:lvlText w:val=""/>
+      <w:lvlJc w:val="left"/>
+      <w:pPr>
+        <w:ind w:left="5040" w:hanging="360"/>
+      </w:pPr>
+      <w:rPr>
+        <w:rFonts w:ascii="Wingdings" w:hAnsi="Wingdings" w:hint="default"/>
+      </w:rPr>
+    </w:lvl>
+    <w:lvl w:ilvl="6" w:tplc="04090001" w:tentative="1">
+      <w:start w:val="1"/>
+      <w:numFmt w:val="bullet"/>
+      <w:lvlText w:val=""/>
+      <w:lvlJc w:val="left"/>
+      <w:pPr>
+        <w:ind w:left="5760" w:hanging="360"/>
+      </w:pPr>
+      <w:rPr>
+        <w:rFonts w:ascii="Symbol" w:hAnsi="Symbol" w:hint="default"/>
+      </w:rPr>
+    </w:lvl>
+    <w:lvl w:ilvl="7" w:tplc="04090003" w:tentative="1">
+      <w:start w:val="1"/>
+      <w:numFmt w:val="bullet"/>
+      <w:lvlText w:val="o"/>
+      <w:lvlJc w:val="left"/>
+      <w:pPr>
+        <w:ind w:left="6480" w:hanging="360"/>
+      </w:pPr>
+      <w:rPr>
+        <w:rFonts w:ascii="Courier New" w:hAnsi="Courier New" w:cs="Courier New" w:hint="default"/>
+      </w:rPr>
+    </w:lvl>
+    <w:lvl w:ilvl="8" w:tplc="04090005" w:tentative="1">
+      <w:start w:val="1"/>
+      <w:numFmt w:val="bullet"/>
+      <w:lvlText w:val=""/>
+      <w:lvlJc w:val="left"/>
+      <w:pPr>
+        <w:ind w:left="7200" w:hanging="360"/>
+      </w:pPr>
+      <w:rPr>
+        <w:rFonts w:ascii="Wingdings" w:hAnsi="Wingdings" w:hint="default"/>
+      </w:rPr>
+    </w:lvl>
+  </w:abstractNum>
   <w:num w:numId="1">
+    <w:abstractNumId w:val="1"/>
+  </w:num>
+  <w:num w:numId="2">
+    <w:abstractNumId w:val="2"/>
+  </w:num>
+  <w:num w:numId="3">
     <w:abstractNumId w:val="0"/>
+  </w:num>
+  <w:num w:numId="4">
+    <w:abstractNumId w:val="3"/>
+  </w:num>
+  <w:num w:numId="5">
+    <w:abstractNumId w:val="4"/>
   </w:num>
 </w:numbering>
 </file>

</xml_diff>

<commit_message>
updated report to include new values
</commit_message>
<xml_diff>
--- a/proj1report.docx
+++ b/proj1report.docx
@@ -6,6 +6,8 @@
       <w:pPr>
         <w:ind w:left="360" w:hanging="360"/>
       </w:pPr>
+      <w:bookmarkStart w:id="0" w:name="_Hlk33282038"/>
+      <w:bookmarkEnd w:id="0"/>
       <w:r>
         <w:t>Josiah Lee</w:t>
       </w:r>
@@ -29,18 +31,16 @@
     <w:p>
       <w:pPr>
         <w:ind w:left="360" w:hanging="360"/>
-      </w:pPr>
+        <w:jc w:val="center"/>
+      </w:pPr>
+      <w:r>
+        <w:t>CS170 Project 1 Report</w:t>
+      </w:r>
     </w:p>
     <w:p>
       <w:pPr>
         <w:ind w:left="360" w:hanging="360"/>
-        <w:jc w:val="center"/>
-      </w:pPr>
-      <w:r>
-        <w:t>CS170 Project 1 Report</w:t>
-      </w:r>
-    </w:p>
-    <w:p>
+      </w:pPr>
       <w:r>
         <w:t>Design</w:t>
       </w:r>
@@ -78,7 +78,87 @@
         </w:numPr>
       </w:pPr>
       <w:r>
-        <w:t>g, weight from distance from initial</w:t>
+        <w:t>values</w:t>
+      </w:r>
+    </w:p>
+    <w:p>
+      <w:pPr>
+        <w:pStyle w:val="ListParagraph"/>
+        <w:numPr>
+          <w:ilvl w:val="3"/>
+          <w:numId w:val="3"/>
+        </w:numPr>
+      </w:pPr>
+      <w:r>
+        <w:t>g</w:t>
+      </w:r>
+      <w:r>
+        <w:t xml:space="preserve"> - </w:t>
+      </w:r>
+      <w:r>
+        <w:t>weight from distance from initial</w:t>
+      </w:r>
+    </w:p>
+    <w:p>
+      <w:pPr>
+        <w:pStyle w:val="ListParagraph"/>
+        <w:numPr>
+          <w:ilvl w:val="3"/>
+          <w:numId w:val="3"/>
+        </w:numPr>
+      </w:pPr>
+      <w:r>
+        <w:t>h</w:t>
+      </w:r>
+      <w:r>
+        <w:t xml:space="preserve"> -</w:t>
+      </w:r>
+      <w:r>
+        <w:t xml:space="preserve"> weight from distance from goal, measured by heuristic</w:t>
+      </w:r>
+    </w:p>
+    <w:p>
+      <w:pPr>
+        <w:pStyle w:val="ListParagraph"/>
+        <w:numPr>
+          <w:ilvl w:val="3"/>
+          <w:numId w:val="3"/>
+        </w:numPr>
+      </w:pPr>
+      <w:proofErr w:type="spellStart"/>
+      <w:r>
+        <w:t>puzz</w:t>
+      </w:r>
+      <w:proofErr w:type="spellEnd"/>
+      <w:r>
+        <w:t xml:space="preserve"> - </w:t>
+      </w:r>
+      <w:r>
+        <w:t>array of length 9, with puzzle</w:t>
+      </w:r>
+    </w:p>
+    <w:p>
+      <w:pPr>
+        <w:pStyle w:val="ListParagraph"/>
+        <w:numPr>
+          <w:ilvl w:val="3"/>
+          <w:numId w:val="3"/>
+        </w:numPr>
+      </w:pPr>
+      <w:r>
+        <w:t>priority – g + h</w:t>
+      </w:r>
+    </w:p>
+    <w:p>
+      <w:pPr>
+        <w:pStyle w:val="ListParagraph"/>
+        <w:numPr>
+          <w:ilvl w:val="3"/>
+          <w:numId w:val="3"/>
+        </w:numPr>
+      </w:pPr>
+      <w:r>
+        <w:t>parent – pointer to parent object</w:t>
       </w:r>
     </w:p>
     <w:p>
@@ -90,7 +170,98 @@
         </w:numPr>
       </w:pPr>
       <w:r>
-        <w:t>h, weight from distance from goal, measured by heuristic</w:t>
+        <w:t>functions</w:t>
+      </w:r>
+    </w:p>
+    <w:p>
+      <w:pPr>
+        <w:pStyle w:val="ListParagraph"/>
+        <w:numPr>
+          <w:ilvl w:val="3"/>
+          <w:numId w:val="3"/>
+        </w:numPr>
+      </w:pPr>
+      <w:r>
+        <w:t>print – prints puzzle in 3x3 format</w:t>
+      </w:r>
+    </w:p>
+    <w:p>
+      <w:pPr>
+        <w:pStyle w:val="ListParagraph"/>
+        <w:numPr>
+          <w:ilvl w:val="3"/>
+          <w:numId w:val="3"/>
+        </w:numPr>
+      </w:pPr>
+      <w:proofErr w:type="spellStart"/>
+      <w:r>
+        <w:t>updatePriority</w:t>
+      </w:r>
+      <w:proofErr w:type="spellEnd"/>
+      <w:r>
+        <w:t xml:space="preserve"> – sets priority to </w:t>
+      </w:r>
+      <w:proofErr w:type="spellStart"/>
+      <w:r>
+        <w:t>g+h</w:t>
+      </w:r>
+      <w:proofErr w:type="spellEnd"/>
+    </w:p>
+    <w:p>
+      <w:pPr>
+        <w:pStyle w:val="ListParagraph"/>
+        <w:numPr>
+          <w:ilvl w:val="0"/>
+          <w:numId w:val="3"/>
+        </w:numPr>
+      </w:pPr>
+      <w:r>
+        <w:t>Helper Functions</w:t>
+      </w:r>
+    </w:p>
+    <w:p>
+      <w:pPr>
+        <w:pStyle w:val="ListParagraph"/>
+        <w:numPr>
+          <w:ilvl w:val="1"/>
+          <w:numId w:val="3"/>
+        </w:numPr>
+      </w:pPr>
+      <w:r>
+        <w:t>e</w:t>
+      </w:r>
+      <w:r>
+        <w:t>xpand</w:t>
+      </w:r>
+      <w:r>
+        <w:t xml:space="preserve"> - </w:t>
+      </w:r>
+      <w:r>
+        <w:t>Adds nodes to frontier if not explored yet (max of 4 added possible)</w:t>
+      </w:r>
+    </w:p>
+    <w:p>
+      <w:pPr>
+        <w:pStyle w:val="ListParagraph"/>
+        <w:numPr>
+          <w:ilvl w:val="1"/>
+          <w:numId w:val="3"/>
+        </w:numPr>
+      </w:pPr>
+      <w:r>
+        <w:t>s</w:t>
+      </w:r>
+      <w:r>
+        <w:t>witch</w:t>
+      </w:r>
+      <w:r>
+        <w:t xml:space="preserve"> - </w:t>
+      </w:r>
+      <w:r>
+        <w:t>Creates a new puzzle with two spots switch</w:t>
+      </w:r>
+      <w:r>
+        <w:t>ed</w:t>
       </w:r>
     </w:p>
     <w:p>
@@ -102,7 +273,169 @@
         </w:numPr>
       </w:pPr>
       <w:r>
-        <w:t>array of length 9, with puzzle</w:t>
+        <w:t>Allows for easy node generation</w:t>
+      </w:r>
+    </w:p>
+    <w:p>
+      <w:pPr>
+        <w:pStyle w:val="ListParagraph"/>
+        <w:numPr>
+          <w:ilvl w:val="1"/>
+          <w:numId w:val="3"/>
+        </w:numPr>
+      </w:pPr>
+      <w:r>
+        <w:t>f</w:t>
+      </w:r>
+      <w:r>
+        <w:t xml:space="preserve">ind </w:t>
+      </w:r>
+      <w:r>
+        <w:t xml:space="preserve">- </w:t>
+      </w:r>
+      <w:r>
+        <w:t>Finds a value in an array, and returns an inde</w:t>
+      </w:r>
+      <w:r>
+        <w:t>x</w:t>
+      </w:r>
+    </w:p>
+    <w:p>
+      <w:pPr>
+        <w:pStyle w:val="ListParagraph"/>
+        <w:numPr>
+          <w:ilvl w:val="2"/>
+          <w:numId w:val="3"/>
+        </w:numPr>
+      </w:pPr>
+      <w:r>
+        <w:t xml:space="preserve"> </w:t>
+      </w:r>
+      <w:r>
+        <w:t>Allows switch problem to know which indexes to switch</w:t>
+      </w:r>
+    </w:p>
+    <w:p>
+      <w:pPr>
+        <w:pStyle w:val="ListParagraph"/>
+        <w:numPr>
+          <w:ilvl w:val="1"/>
+          <w:numId w:val="3"/>
+        </w:numPr>
+      </w:pPr>
+      <w:r>
+        <w:rPr>
+          <w:b/>
+          <w:bCs/>
+        </w:rPr>
+        <w:t xml:space="preserve">isValidPuzz8 </w:t>
+      </w:r>
+      <w:proofErr w:type="gramStart"/>
+      <w:r>
+        <w:t>( Checks</w:t>
+      </w:r>
+      <w:proofErr w:type="gramEnd"/>
+      <w:r>
+        <w:t xml:space="preserve"> if puzzle is impossible and valid )</w:t>
+      </w:r>
+    </w:p>
+    <w:p>
+      <w:pPr>
+        <w:pStyle w:val="ListParagraph"/>
+        <w:numPr>
+          <w:ilvl w:val="2"/>
+          <w:numId w:val="3"/>
+        </w:numPr>
+      </w:pPr>
+      <w:r>
+        <w:t>Checks first if array is length 9</w:t>
+      </w:r>
+      <w:r>
+        <w:t xml:space="preserve"> and </w:t>
+      </w:r>
+      <w:r>
+        <w:t>that 0-8 are present</w:t>
+      </w:r>
+    </w:p>
+    <w:p>
+      <w:pPr>
+        <w:pStyle w:val="ListParagraph"/>
+        <w:numPr>
+          <w:ilvl w:val="2"/>
+          <w:numId w:val="3"/>
+        </w:numPr>
+      </w:pPr>
+      <w:r>
+        <w:t xml:space="preserve">Sums up inversions, checks if </w:t>
+      </w:r>
+      <w:proofErr w:type="spellStart"/>
+      <w:r>
+        <w:t>its</w:t>
+      </w:r>
+      <w:proofErr w:type="spellEnd"/>
+      <w:r>
+        <w:t xml:space="preserve"> even</w:t>
+      </w:r>
+    </w:p>
+    <w:p>
+      <w:pPr>
+        <w:pStyle w:val="ListParagraph"/>
+        <w:numPr>
+          <w:ilvl w:val="2"/>
+          <w:numId w:val="3"/>
+        </w:numPr>
+      </w:pPr>
+      <w:r>
+        <w:t>If all checks pass return 1, else return 0</w:t>
+      </w:r>
+    </w:p>
+    <w:p>
+      <w:pPr>
+        <w:pStyle w:val="ListParagraph"/>
+        <w:numPr>
+          <w:ilvl w:val="1"/>
+          <w:numId w:val="3"/>
+        </w:numPr>
+        <w:rPr>
+          <w:b/>
+          <w:bCs/>
+        </w:rPr>
+      </w:pPr>
+      <w:proofErr w:type="spellStart"/>
+      <w:r>
+        <w:rPr>
+          <w:b/>
+          <w:bCs/>
+        </w:rPr>
+        <w:t>printParents</w:t>
+      </w:r>
+      <w:proofErr w:type="spellEnd"/>
+      <w:r>
+        <w:rPr>
+          <w:b/>
+          <w:bCs/>
+        </w:rPr>
+        <w:t xml:space="preserve"> </w:t>
+      </w:r>
+      <w:proofErr w:type="gramStart"/>
+      <w:r>
+        <w:t>( Traces</w:t>
+      </w:r>
+      <w:proofErr w:type="gramEnd"/>
+      <w:r>
+        <w:t xml:space="preserve"> up to root )</w:t>
+      </w:r>
+    </w:p>
+    <w:p>
+      <w:pPr>
+        <w:pStyle w:val="ListParagraph"/>
+        <w:numPr>
+          <w:ilvl w:val="2"/>
+          <w:numId w:val="3"/>
+        </w:numPr>
+      </w:pPr>
+      <w:r>
+        <w:t>Follows Parent pointer up till root, then prints all in order</w:t>
       </w:r>
     </w:p>
     <w:p>
@@ -114,7 +447,7 @@
         </w:numPr>
       </w:pPr>
       <w:r>
-        <w:t>Helper Functions</w:t>
+        <w:t>I implemented a graph search, and compared three heuristics</w:t>
       </w:r>
     </w:p>
     <w:p>
@@ -126,19 +459,13 @@
         </w:numPr>
       </w:pPr>
       <w:r>
-        <w:t>Expand</w:t>
-      </w:r>
-    </w:p>
-    <w:p>
-      <w:pPr>
-        <w:pStyle w:val="ListParagraph"/>
-        <w:numPr>
-          <w:ilvl w:val="2"/>
-          <w:numId w:val="3"/>
-        </w:numPr>
-      </w:pPr>
-      <w:r>
-        <w:t>Adds nodes to frontier if not explored yet (max of 4 added possible)</w:t>
+        <w:t>No heuristic</w:t>
+      </w:r>
+      <w:r>
+        <w:t xml:space="preserve"> - </w:t>
+      </w:r>
+      <w:r>
+        <w:t>Uniform Cost Search</w:t>
       </w:r>
     </w:p>
     <w:p>
@@ -150,19 +477,7 @@
         </w:numPr>
       </w:pPr>
       <w:r>
-        <w:t>Choose</w:t>
-      </w:r>
-    </w:p>
-    <w:p>
-      <w:pPr>
-        <w:pStyle w:val="ListParagraph"/>
-        <w:numPr>
-          <w:ilvl w:val="2"/>
-          <w:numId w:val="3"/>
-        </w:numPr>
-      </w:pPr>
-      <w:r>
-        <w:t>Loops through frontier chooses lowest cost node</w:t>
+        <w:t>Misplaced Tiles</w:t>
       </w:r>
     </w:p>
     <w:p>
@@ -174,67 +489,7 @@
         </w:numPr>
       </w:pPr>
       <w:r>
-        <w:t>Switch</w:t>
-      </w:r>
-    </w:p>
-    <w:p>
-      <w:pPr>
-        <w:pStyle w:val="ListParagraph"/>
-        <w:numPr>
-          <w:ilvl w:val="2"/>
-          <w:numId w:val="3"/>
-        </w:numPr>
-      </w:pPr>
-      <w:r>
-        <w:t>Creates a new puzzle with two spots switch</w:t>
-      </w:r>
-    </w:p>
-    <w:p>
-      <w:pPr>
-        <w:pStyle w:val="ListParagraph"/>
-        <w:numPr>
-          <w:ilvl w:val="2"/>
-          <w:numId w:val="3"/>
-        </w:numPr>
-      </w:pPr>
-      <w:r>
-        <w:t>Allows for easy node generation</w:t>
-      </w:r>
-    </w:p>
-    <w:p>
-      <w:pPr>
-        <w:pStyle w:val="ListParagraph"/>
-        <w:numPr>
-          <w:ilvl w:val="1"/>
-          <w:numId w:val="3"/>
-        </w:numPr>
-      </w:pPr>
-      <w:r>
-        <w:t xml:space="preserve">Find </w:t>
-      </w:r>
-    </w:p>
-    <w:p>
-      <w:pPr>
-        <w:pStyle w:val="ListParagraph"/>
-        <w:numPr>
-          <w:ilvl w:val="2"/>
-          <w:numId w:val="3"/>
-        </w:numPr>
-      </w:pPr>
-      <w:r>
-        <w:t>Finds a value in an array, and returns an index</w:t>
-      </w:r>
-    </w:p>
-    <w:p>
-      <w:pPr>
-        <w:pStyle w:val="ListParagraph"/>
-        <w:numPr>
-          <w:ilvl w:val="2"/>
-          <w:numId w:val="3"/>
-        </w:numPr>
-      </w:pPr>
-      <w:r>
-        <w:t>Allows switch problem to know which indexes to switch</w:t>
+        <w:t>Manhattan Distance</w:t>
       </w:r>
     </w:p>
     <w:p>
@@ -246,55 +501,20 @@
         </w:numPr>
       </w:pPr>
       <w:r>
-        <w:t>I implemented a graph search, and compared three heuristics</w:t>
-      </w:r>
-    </w:p>
-    <w:p>
-      <w:pPr>
-        <w:pStyle w:val="ListParagraph"/>
-        <w:numPr>
-          <w:ilvl w:val="1"/>
-          <w:numId w:val="3"/>
-        </w:numPr>
-      </w:pPr>
-      <w:r>
-        <w:t>No heuristic</w:t>
-      </w:r>
-    </w:p>
-    <w:p>
-      <w:pPr>
-        <w:pStyle w:val="ListParagraph"/>
-        <w:numPr>
-          <w:ilvl w:val="2"/>
-          <w:numId w:val="3"/>
-        </w:numPr>
-      </w:pPr>
-      <w:r>
-        <w:t>Uniform Cost Search</w:t>
-      </w:r>
-    </w:p>
-    <w:p>
-      <w:pPr>
-        <w:pStyle w:val="ListParagraph"/>
-        <w:numPr>
-          <w:ilvl w:val="1"/>
-          <w:numId w:val="3"/>
-        </w:numPr>
-      </w:pPr>
-      <w:r>
-        <w:t>Misplaced Tiles</w:t>
-      </w:r>
-    </w:p>
-    <w:p>
-      <w:pPr>
-        <w:pStyle w:val="ListParagraph"/>
-        <w:numPr>
-          <w:ilvl w:val="1"/>
-          <w:numId w:val="3"/>
-        </w:numPr>
-      </w:pPr>
-      <w:r>
-        <w:t>Manhattan Distance</w:t>
+        <w:t>Explored</w:t>
+      </w:r>
+      <w:r>
+        <w:t xml:space="preserve"> – </w:t>
+      </w:r>
+      <w:r>
+        <w:rPr>
+          <w:b/>
+          <w:bCs/>
+        </w:rPr>
+        <w:t>immutable set</w:t>
+      </w:r>
+      <w:r>
+        <w:t xml:space="preserve">, checks for duplicates inherently </w:t>
       </w:r>
     </w:p>
     <w:p>
@@ -306,13 +526,25 @@
         </w:numPr>
       </w:pPr>
       <w:r>
-        <w:t>I used an Explored set, and a List for the frontier</w:t>
+        <w:t xml:space="preserve">Frontier – </w:t>
+      </w:r>
+      <w:r>
+        <w:rPr>
+          <w:b/>
+          <w:bCs/>
+        </w:rPr>
+        <w:t>heap priority queue</w:t>
+      </w:r>
+      <w:r>
+        <w:t xml:space="preserve">, compares objects allows for easy pop push </w:t>
       </w:r>
     </w:p>
     <w:p>
       <w:pPr>
-        <w:pStyle w:val="ListParagraph"/>
-      </w:pPr>
+        <w:ind w:left="360"/>
+      </w:pPr>
+      <w:bookmarkStart w:id="1" w:name="_GoBack"/>
+      <w:bookmarkEnd w:id="1"/>
     </w:p>
     <w:p>
       <w:r>
@@ -340,7 +572,15 @@
         </w:numPr>
       </w:pPr>
       <w:r>
-        <w:t>For Trivial or Easy problems the heuristic barely improves performance</w:t>
+        <w:t xml:space="preserve">For Trivial or Easy </w:t>
+      </w:r>
+      <w:proofErr w:type="gramStart"/>
+      <w:r>
+        <w:t>problems</w:t>
+      </w:r>
+      <w:proofErr w:type="gramEnd"/>
+      <w:r>
+        <w:t xml:space="preserve"> the heuristic barely improves performance</w:t>
       </w:r>
     </w:p>
     <w:p>
@@ -368,6 +608,22 @@
           <w:b/>
           <w:bCs/>
         </w:rPr>
+        <w:br w:type="page"/>
+      </w:r>
+    </w:p>
+    <w:p>
+      <w:pPr>
+        <w:rPr>
+          <w:b/>
+          <w:bCs/>
+        </w:rPr>
+      </w:pPr>
+      <w:r>
+        <w:rPr>
+          <w:b/>
+          <w:bCs/>
+        </w:rPr>
+        <w:lastRenderedPageBreak/>
         <w:t>Test Cases</w:t>
       </w:r>
     </w:p>
@@ -485,13 +741,7 @@
               <w:jc w:val="center"/>
             </w:pPr>
             <w:r>
-              <w:t xml:space="preserve">Solved in </w:t>
-            </w:r>
-            <w:r>
-              <w:t>1</w:t>
-            </w:r>
-            <w:r>
-              <w:t xml:space="preserve"> Moves</w:t>
+              <w:t>Solved in 1 Moves</w:t>
             </w:r>
           </w:p>
         </w:tc>
@@ -512,10 +762,7 @@
               <w:jc w:val="center"/>
             </w:pPr>
             <w:r>
-              <w:t xml:space="preserve">1 2 </w:t>
-            </w:r>
-            <w:r>
-              <w:t>0</w:t>
+              <w:t>1 2 0</w:t>
             </w:r>
           </w:p>
           <w:p>
@@ -523,10 +770,7 @@
               <w:jc w:val="center"/>
             </w:pPr>
             <w:r>
-              <w:t xml:space="preserve">4 5 </w:t>
-            </w:r>
-            <w:r>
-              <w:t>3</w:t>
+              <w:t>4 5 3</w:t>
             </w:r>
           </w:p>
           <w:p>
@@ -534,10 +778,7 @@
               <w:jc w:val="center"/>
             </w:pPr>
             <w:r>
-              <w:t xml:space="preserve">7 8 </w:t>
-            </w:r>
-            <w:r>
-              <w:t>6</w:t>
+              <w:t>7 8 6</w:t>
             </w:r>
           </w:p>
           <w:p>
@@ -550,13 +791,7 @@
               <w:jc w:val="center"/>
             </w:pPr>
             <w:r>
-              <w:t xml:space="preserve">Solved in </w:t>
-            </w:r>
-            <w:r>
-              <w:t>2</w:t>
-            </w:r>
-            <w:r>
-              <w:t xml:space="preserve"> Moves</w:t>
+              <w:t>Solved in 2 Moves</w:t>
             </w:r>
           </w:p>
         </w:tc>
@@ -577,19 +812,7 @@
               <w:jc w:val="center"/>
             </w:pPr>
             <w:r>
-              <w:t>0</w:t>
-            </w:r>
-            <w:r>
-              <w:t xml:space="preserve"> </w:t>
-            </w:r>
-            <w:r>
-              <w:t>1</w:t>
-            </w:r>
-            <w:r>
-              <w:t xml:space="preserve"> </w:t>
-            </w:r>
-            <w:r>
-              <w:t>2</w:t>
+              <w:t>0 1 2</w:t>
             </w:r>
           </w:p>
           <w:p>
@@ -597,10 +820,7 @@
               <w:jc w:val="center"/>
             </w:pPr>
             <w:r>
-              <w:t xml:space="preserve">4 5 </w:t>
-            </w:r>
-            <w:r>
-              <w:t>3</w:t>
+              <w:t>4 5 3</w:t>
             </w:r>
           </w:p>
           <w:p>
@@ -608,16 +828,7 @@
               <w:jc w:val="center"/>
             </w:pPr>
             <w:r>
-              <w:t xml:space="preserve">7 </w:t>
-            </w:r>
-            <w:r>
-              <w:t>8</w:t>
-            </w:r>
-            <w:r>
-              <w:t xml:space="preserve"> </w:t>
-            </w:r>
-            <w:r>
-              <w:t>6</w:t>
+              <w:t>7 8 6</w:t>
             </w:r>
           </w:p>
           <w:p>
@@ -630,13 +841,7 @@
               <w:jc w:val="center"/>
             </w:pPr>
             <w:r>
-              <w:t xml:space="preserve">Solved in </w:t>
-            </w:r>
-            <w:r>
-              <w:t>4</w:t>
-            </w:r>
-            <w:r>
-              <w:t xml:space="preserve"> Moves</w:t>
+              <w:t>Solved in 4 Moves</w:t>
             </w:r>
           </w:p>
         </w:tc>
@@ -686,13 +891,7 @@
               <w:jc w:val="center"/>
             </w:pPr>
             <w:r>
-              <w:t xml:space="preserve">Solved in </w:t>
-            </w:r>
-            <w:r>
-              <w:t>22</w:t>
-            </w:r>
-            <w:r>
-              <w:t xml:space="preserve"> Moves</w:t>
+              <w:t>Solved in 22 Moves</w:t>
             </w:r>
           </w:p>
         </w:tc>
@@ -761,15 +960,14 @@
         <w:rPr>
           <w:noProof/>
         </w:rPr>
-        <w:lastRenderedPageBreak/>
         <w:drawing>
-          <wp:inline distT="0" distB="0" distL="0" distR="0" wp14:anchorId="2A58E9B5" wp14:editId="5501FFFD">
-            <wp:extent cx="5943600" cy="3657600"/>
-            <wp:effectExtent l="0" t="0" r="12700" b="12700"/>
-            <wp:docPr id="1" name="Chart 1">
+          <wp:inline distT="0" distB="0" distL="0" distR="0" wp14:anchorId="7140CFEB" wp14:editId="7F1C6437">
+            <wp:extent cx="5943600" cy="2721935"/>
+            <wp:effectExtent l="0" t="0" r="12700" b="8890"/>
+            <wp:docPr id="3" name="Chart 3">
               <a:extLst xmlns:a="http://schemas.openxmlformats.org/drawingml/2006/main">
                 <a:ext uri="{FF2B5EF4-FFF2-40B4-BE49-F238E27FC236}">
-                  <a16:creationId xmlns:a16="http://schemas.microsoft.com/office/drawing/2014/main" id="{C38A8D55-A853-4044-944F-DD1B86A95581}"/>
+                  <a16:creationId xmlns:a16="http://schemas.microsoft.com/office/drawing/2014/main" id="{EFC66957-EFEF-8149-9CAD-937FC0DD7FAC}"/>
                 </a:ext>
               </a:extLst>
             </wp:docPr>
@@ -1150,7 +1348,7 @@
                 <w:rFonts w:ascii="Calibri" w:eastAsia="Times New Roman" w:hAnsi="Calibri" w:cs="Times New Roman"/>
                 <w:color w:val="000000"/>
               </w:rPr>
-              <w:t>15</w:t>
+              <w:t>30</w:t>
             </w:r>
           </w:p>
         </w:tc>
@@ -1174,8 +1372,17 @@
                 <w:rFonts w:ascii="Calibri" w:eastAsia="Times New Roman" w:hAnsi="Calibri" w:cs="Times New Roman"/>
                 <w:color w:val="000000"/>
               </w:rPr>
-              <w:t>102070</w:t>
-            </w:r>
+              <w:t>89179</w:t>
+            </w:r>
+          </w:p>
+          <w:p>
+            <w:pPr>
+              <w:cnfStyle w:val="000000100000" w:firstRow="0" w:lastRow="0" w:firstColumn="0" w:lastColumn="0" w:oddVBand="0" w:evenVBand="0" w:oddHBand="1" w:evenHBand="0" w:firstRowFirstColumn="0" w:firstRowLastColumn="0" w:lastRowFirstColumn="0" w:lastRowLastColumn="0"/>
+              <w:rPr>
+                <w:rFonts w:ascii="Calibri" w:eastAsia="Times New Roman" w:hAnsi="Calibri" w:cs="Times New Roman"/>
+                <w:color w:val="000000"/>
+              </w:rPr>
+            </w:pPr>
           </w:p>
         </w:tc>
         <w:tc>
@@ -1351,7 +1558,7 @@
                 <w:rFonts w:ascii="Calibri" w:eastAsia="Times New Roman" w:hAnsi="Calibri" w:cs="Times New Roman"/>
                 <w:color w:val="000000"/>
               </w:rPr>
-              <w:t>9120</w:t>
+              <w:t>6145</w:t>
             </w:r>
           </w:p>
         </w:tc>
@@ -1529,7 +1736,7 @@
                 <w:rFonts w:ascii="Calibri" w:eastAsia="Times New Roman" w:hAnsi="Calibri" w:cs="Times New Roman"/>
                 <w:color w:val="000000"/>
               </w:rPr>
-              <w:t>709</w:t>
+              <w:t>388</w:t>
             </w:r>
           </w:p>
         </w:tc>
@@ -1560,7 +1767,6 @@
       </w:tr>
     </w:tbl>
     <w:p/>
-    <w:p/>
     <w:p>
       <w:pPr>
         <w:pStyle w:val="ListParagraph"/>
@@ -1631,7 +1837,35 @@
           <w:rFonts w:ascii="Calibri" w:eastAsia="Times New Roman" w:hAnsi="Calibri" w:cs="Times New Roman"/>
           <w:color w:val="000000"/>
         </w:rPr>
-        <w:t xml:space="preserve"> by more than a factor of 10</w:t>
+        <w:t xml:space="preserve"> by </w:t>
+      </w:r>
+      <w:r>
+        <w:rPr>
+          <w:rFonts w:ascii="Calibri" w:eastAsia="Times New Roman" w:hAnsi="Calibri" w:cs="Times New Roman"/>
+          <w:color w:val="000000"/>
+        </w:rPr>
+        <w:t>almost</w:t>
+      </w:r>
+      <w:r>
+        <w:rPr>
+          <w:rFonts w:ascii="Calibri" w:eastAsia="Times New Roman" w:hAnsi="Calibri" w:cs="Times New Roman"/>
+          <w:color w:val="000000"/>
+        </w:rPr>
+        <w:t xml:space="preserve"> a factor of </w:t>
+      </w:r>
+      <w:r>
+        <w:rPr>
+          <w:rFonts w:ascii="Calibri" w:eastAsia="Times New Roman" w:hAnsi="Calibri" w:cs="Times New Roman"/>
+          <w:color w:val="000000"/>
+        </w:rPr>
+        <w:t>2</w:t>
+      </w:r>
+      <w:r>
+        <w:rPr>
+          <w:rFonts w:ascii="Calibri" w:eastAsia="Times New Roman" w:hAnsi="Calibri" w:cs="Times New Roman"/>
+          <w:color w:val="000000"/>
+        </w:rPr>
+        <w:t>0</w:t>
       </w:r>
     </w:p>
     <w:p>
@@ -1643,7 +1877,15 @@
         </w:numPr>
       </w:pPr>
       <w:r>
-        <w:t>All three algorithms expanded the maximum of 181,440, or (9!/2),  nodes for the impossible puzzle</w:t>
+        <w:t>All three algorithms expanded the maximum of 181,440, or (</w:t>
+      </w:r>
+      <w:proofErr w:type="gramStart"/>
+      <w:r>
+        <w:t>9!/</w:t>
+      </w:r>
+      <w:proofErr w:type="gramEnd"/>
+      <w:r>
+        <w:t>2),  nodes for the impossible puzzle</w:t>
       </w:r>
       <w:r>
         <w:t xml:space="preserve"> before failing</w:t>
@@ -1660,13 +1902,13 @@
         </w:rPr>
         <w:lastRenderedPageBreak/>
         <w:drawing>
-          <wp:inline distT="0" distB="0" distL="0" distR="0" wp14:anchorId="5523535B" wp14:editId="48C67908">
-            <wp:extent cx="5943600" cy="3657600"/>
-            <wp:effectExtent l="0" t="0" r="12700" b="12700"/>
-            <wp:docPr id="2" name="Chart 2">
+          <wp:inline distT="0" distB="0" distL="0" distR="0" wp14:anchorId="154F2064" wp14:editId="387DACFF">
+            <wp:extent cx="5963920" cy="2743200"/>
+            <wp:effectExtent l="0" t="0" r="17780" b="12700"/>
+            <wp:docPr id="1" name="Chart 1">
               <a:extLst xmlns:a="http://schemas.openxmlformats.org/drawingml/2006/main">
                 <a:ext uri="{FF2B5EF4-FFF2-40B4-BE49-F238E27FC236}">
-                  <a16:creationId xmlns:a16="http://schemas.microsoft.com/office/drawing/2014/main" id="{8360B2DB-A833-FD47-B860-788D64D0155F}"/>
+                  <a16:creationId xmlns:a16="http://schemas.microsoft.com/office/drawing/2014/main" id="{AB2DE063-3D56-2941-8105-7EE704ED6B3E}"/>
                 </a:ext>
               </a:extLst>
             </wp:docPr>
@@ -2002,7 +2244,7 @@
                 <w:rFonts w:ascii="Calibri" w:eastAsia="Times New Roman" w:hAnsi="Calibri" w:cs="Calibri"/>
                 <w:color w:val="000000"/>
               </w:rPr>
-              <w:t>4</w:t>
+              <w:t>3</w:t>
             </w:r>
           </w:p>
         </w:tc>
@@ -2026,7 +2268,7 @@
                 <w:rFonts w:ascii="Calibri" w:eastAsia="Times New Roman" w:hAnsi="Calibri" w:cs="Calibri"/>
                 <w:color w:val="000000"/>
               </w:rPr>
-              <w:t>5</w:t>
+              <w:t>4</w:t>
             </w:r>
           </w:p>
         </w:tc>
@@ -2050,7 +2292,7 @@
                 <w:rFonts w:ascii="Calibri" w:eastAsia="Times New Roman" w:hAnsi="Calibri" w:cs="Calibri"/>
                 <w:color w:val="000000"/>
               </w:rPr>
-              <w:t>17</w:t>
+              <w:t>20</w:t>
             </w:r>
           </w:p>
         </w:tc>
@@ -2074,7 +2316,14 @@
                 <w:rFonts w:ascii="Calibri" w:eastAsia="Times New Roman" w:hAnsi="Calibri" w:cs="Calibri"/>
                 <w:color w:val="000000"/>
               </w:rPr>
-              <w:t>32156</w:t>
+              <w:t>3215</w:t>
+            </w:r>
+            <w:r>
+              <w:rPr>
+                <w:rFonts w:ascii="Calibri" w:eastAsia="Times New Roman" w:hAnsi="Calibri" w:cs="Calibri"/>
+                <w:color w:val="000000"/>
+              </w:rPr>
+              <w:t>2</w:t>
             </w:r>
           </w:p>
         </w:tc>
@@ -2098,7 +2347,14 @@
                 <w:rFonts w:ascii="Calibri" w:eastAsia="Times New Roman" w:hAnsi="Calibri" w:cs="Calibri"/>
                 <w:color w:val="000000"/>
               </w:rPr>
-              <w:t>32780</w:t>
+              <w:t>32</w:t>
+            </w:r>
+            <w:r>
+              <w:rPr>
+                <w:rFonts w:ascii="Calibri" w:eastAsia="Times New Roman" w:hAnsi="Calibri" w:cs="Calibri"/>
+                <w:color w:val="000000"/>
+              </w:rPr>
+              <w:t>828</w:t>
             </w:r>
           </w:p>
         </w:tc>
@@ -2179,7 +2435,7 @@
                 <w:rFonts w:ascii="Calibri" w:eastAsia="Times New Roman" w:hAnsi="Calibri" w:cs="Calibri"/>
                 <w:color w:val="000000"/>
               </w:rPr>
-              <w:t>4</w:t>
+              <w:t>3</w:t>
             </w:r>
           </w:p>
         </w:tc>
@@ -2203,7 +2459,7 @@
                 <w:rFonts w:ascii="Calibri" w:eastAsia="Times New Roman" w:hAnsi="Calibri" w:cs="Calibri"/>
                 <w:color w:val="000000"/>
               </w:rPr>
-              <w:t>4</w:t>
+              <w:t>3</w:t>
             </w:r>
           </w:p>
         </w:tc>
@@ -2227,7 +2483,7 @@
                 <w:rFonts w:ascii="Calibri" w:eastAsia="Times New Roman" w:hAnsi="Calibri" w:cs="Calibri"/>
                 <w:color w:val="000000"/>
               </w:rPr>
-              <w:t>5</w:t>
+              <w:t>4</w:t>
             </w:r>
           </w:p>
         </w:tc>
@@ -2251,7 +2507,7 @@
                 <w:rFonts w:ascii="Calibri" w:eastAsia="Times New Roman" w:hAnsi="Calibri" w:cs="Calibri"/>
                 <w:color w:val="000000"/>
               </w:rPr>
-              <w:t>5395</w:t>
+              <w:t>3753</w:t>
             </w:r>
           </w:p>
         </w:tc>
@@ -2275,7 +2531,7 @@
                 <w:rFonts w:ascii="Calibri" w:eastAsia="Times New Roman" w:hAnsi="Calibri" w:cs="Calibri"/>
                 <w:color w:val="000000"/>
               </w:rPr>
-              <w:t>29571</w:t>
+              <w:t>29883</w:t>
             </w:r>
           </w:p>
         </w:tc>
@@ -2357,7 +2613,7 @@
                 <w:rFonts w:ascii="Calibri" w:eastAsia="Times New Roman" w:hAnsi="Calibri" w:cs="Calibri"/>
                 <w:color w:val="000000"/>
               </w:rPr>
-              <w:t>4</w:t>
+              <w:t>3</w:t>
             </w:r>
           </w:p>
         </w:tc>
@@ -2381,7 +2637,7 @@
                 <w:rFonts w:ascii="Calibri" w:eastAsia="Times New Roman" w:hAnsi="Calibri" w:cs="Calibri"/>
                 <w:color w:val="000000"/>
               </w:rPr>
-              <w:t>4</w:t>
+              <w:t>3</w:t>
             </w:r>
           </w:p>
         </w:tc>
@@ -2405,7 +2661,7 @@
                 <w:rFonts w:ascii="Calibri" w:eastAsia="Times New Roman" w:hAnsi="Calibri" w:cs="Calibri"/>
                 <w:color w:val="000000"/>
               </w:rPr>
-              <w:t>5</w:t>
+              <w:t>4</w:t>
             </w:r>
           </w:p>
         </w:tc>
@@ -2429,7 +2685,7 @@
                 <w:rFonts w:ascii="Calibri" w:eastAsia="Times New Roman" w:hAnsi="Calibri" w:cs="Calibri"/>
                 <w:color w:val="000000"/>
               </w:rPr>
-              <w:t>425</w:t>
+              <w:t>248</w:t>
             </w:r>
           </w:p>
         </w:tc>
@@ -2453,7 +2709,14 @@
                 <w:rFonts w:ascii="Calibri" w:eastAsia="Times New Roman" w:hAnsi="Calibri" w:cs="Calibri"/>
                 <w:color w:val="000000"/>
               </w:rPr>
-              <w:t>24295</w:t>
+              <w:t>24</w:t>
+            </w:r>
+            <w:r>
+              <w:rPr>
+                <w:rFonts w:ascii="Calibri" w:eastAsia="Times New Roman" w:hAnsi="Calibri" w:cs="Calibri"/>
+                <w:color w:val="000000"/>
+              </w:rPr>
+              <w:t>005</w:t>
             </w:r>
           </w:p>
         </w:tc>
@@ -2481,7 +2744,19 @@
         </w:numPr>
       </w:pPr>
       <w:r>
-        <w:t xml:space="preserve">For the Doable Puzzle the Uniform Cost Search Used a bit more than 3x the space as the two A* searches. </w:t>
+        <w:t xml:space="preserve">For the Doable Puzzle the Uniform Cost Search Used a bit </w:t>
+      </w:r>
+      <w:r>
+        <w:t>less</w:t>
+      </w:r>
+      <w:r>
+        <w:t xml:space="preserve"> than </w:t>
+      </w:r>
+      <w:r>
+        <w:t>10</w:t>
+      </w:r>
+      <w:r>
+        <w:t xml:space="preserve">x the space as the two A* searches. </w:t>
       </w:r>
     </w:p>
     <w:p>
@@ -2517,12 +2792,7 @@
         </w:numPr>
       </w:pPr>
       <w:r>
-        <w:t>It is important to note that the Uniform cost search performed just as poorly on the Oh Boy puzzle and the Impossible puzzle, suggesting that after a certain point all puzzles are the same space wise, and that point comes very early</w:t>
-      </w:r>
-      <w:bookmarkStart w:id="0" w:name="_GoBack"/>
-      <w:bookmarkEnd w:id="0"/>
-      <w:r>
-        <w:t xml:space="preserve"> for the Uniform Cost Search</w:t>
+        <w:t>It is important to note that the Uniform cost search performed just as poorly on the Oh Boy puzzle and the Impossible puzzle, suggesting that after a certain point all puzzles are the same space wise, and that point comes very early for the Uniform Cost Search</w:t>
       </w:r>
     </w:p>
     <w:sectPr>
@@ -2576,7 +2846,7 @@
         <w:rFonts w:ascii="Wingdings" w:hAnsi="Wingdings" w:hint="default"/>
       </w:rPr>
     </w:lvl>
-    <w:lvl w:ilvl="3" w:tplc="04090001" w:tentative="1">
+    <w:lvl w:ilvl="3" w:tplc="04090001">
       <w:start w:val="1"/>
       <w:numFmt w:val="bullet"/>
       <w:lvlText w:val=""/>
@@ -2588,7 +2858,7 @@
         <w:rFonts w:ascii="Symbol" w:hAnsi="Symbol" w:hint="default"/>
       </w:rPr>
     </w:lvl>
-    <w:lvl w:ilvl="4" w:tplc="04090003" w:tentative="1">
+    <w:lvl w:ilvl="4" w:tplc="04090003">
       <w:start w:val="1"/>
       <w:numFmt w:val="bullet"/>
       <w:lvlText w:val="o"/>
@@ -4310,7 +4580,7 @@
           <c:order val="0"/>
           <c:tx>
             <c:strRef>
-              <c:f>Sheet1!$A$7</c:f>
+              <c:f>Sheet1!$C$3</c:f>
               <c:strCache>
                 <c:ptCount val="1"/>
                 <c:pt idx="0">
@@ -4345,7 +4615,7 @@
           </c:marker>
           <c:cat>
             <c:strRef>
-              <c:f>Sheet1!$B$6:$G$6</c:f>
+              <c:f>Sheet1!$D$2:$I$2</c:f>
               <c:strCache>
                 <c:ptCount val="6"/>
                 <c:pt idx="0">
@@ -4371,7 +4641,7 @@
           </c:cat>
           <c:val>
             <c:numRef>
-              <c:f>Sheet1!$B$7:$G$7</c:f>
+              <c:f>Sheet1!$D$3:$I$3</c:f>
               <c:numCache>
                 <c:formatCode>General</c:formatCode>
                 <c:ptCount val="6"/>
@@ -4385,10 +4655,10 @@
                   <c:v>3</c:v>
                 </c:pt>
                 <c:pt idx="3">
-                  <c:v>15</c:v>
+                  <c:v>30</c:v>
                 </c:pt>
                 <c:pt idx="4">
-                  <c:v>102070</c:v>
+                  <c:v>89179</c:v>
                 </c:pt>
                 <c:pt idx="5">
                   <c:v>181440</c:v>
@@ -4399,118 +4669,20 @@
           <c:smooth val="0"/>
           <c:extLst>
             <c:ext xmlns:c16="http://schemas.microsoft.com/office/drawing/2014/chart" uri="{C3380CC4-5D6E-409C-BE32-E72D297353CC}">
-              <c16:uniqueId val="{00000000-2984-594A-83A4-CCB121E7AD6E}"/>
-            </c:ext>
-          </c:extLst>
-        </c:ser>
-        <c:ser>
-          <c:idx val="1"/>
-          <c:order val="1"/>
-          <c:tx>
-            <c:strRef>
-              <c:f>Sheet1!$A$8</c:f>
-              <c:strCache>
-                <c:ptCount val="1"/>
-                <c:pt idx="0">
-                  <c:v>A* with the Misplaced Tile Heuristic</c:v>
-                </c:pt>
-              </c:strCache>
-            </c:strRef>
-          </c:tx>
-          <c:spPr>
-            <a:ln w="28575" cap="rnd">
-              <a:solidFill>
-                <a:schemeClr val="accent2"/>
-              </a:solidFill>
-              <a:round/>
-            </a:ln>
-            <a:effectLst/>
-          </c:spPr>
-          <c:marker>
-            <c:symbol val="circle"/>
-            <c:size val="5"/>
-            <c:spPr>
-              <a:solidFill>
-                <a:schemeClr val="accent2"/>
-              </a:solidFill>
-              <a:ln w="9525">
-                <a:solidFill>
-                  <a:schemeClr val="accent2"/>
-                </a:solidFill>
-              </a:ln>
-              <a:effectLst/>
-            </c:spPr>
-          </c:marker>
-          <c:cat>
-            <c:strRef>
-              <c:f>Sheet1!$B$6:$G$6</c:f>
-              <c:strCache>
-                <c:ptCount val="6"/>
-                <c:pt idx="0">
-                  <c:v>Trivial</c:v>
-                </c:pt>
-                <c:pt idx="1">
-                  <c:v>Very Easy</c:v>
-                </c:pt>
-                <c:pt idx="2">
-                  <c:v>Easy</c:v>
-                </c:pt>
-                <c:pt idx="3">
-                  <c:v>Doable</c:v>
-                </c:pt>
-                <c:pt idx="4">
-                  <c:v>Oh Boy</c:v>
-                </c:pt>
-                <c:pt idx="5">
-                  <c:v>Impossible</c:v>
-                </c:pt>
-              </c:strCache>
-            </c:strRef>
-          </c:cat>
-          <c:val>
-            <c:numRef>
-              <c:f>Sheet1!$B$8:$G$8</c:f>
-              <c:numCache>
-                <c:formatCode>General</c:formatCode>
-                <c:ptCount val="6"/>
-                <c:pt idx="0">
-                  <c:v>0</c:v>
-                </c:pt>
-                <c:pt idx="1">
-                  <c:v>1</c:v>
-                </c:pt>
-                <c:pt idx="2">
-                  <c:v>2</c:v>
-                </c:pt>
-                <c:pt idx="3">
-                  <c:v>4</c:v>
-                </c:pt>
-                <c:pt idx="4">
-                  <c:v>9120</c:v>
-                </c:pt>
-                <c:pt idx="5">
-                  <c:v>181440</c:v>
-                </c:pt>
-              </c:numCache>
-            </c:numRef>
-          </c:val>
-          <c:smooth val="0"/>
-          <c:extLst>
-            <c:ext xmlns:c16="http://schemas.microsoft.com/office/drawing/2014/chart" uri="{C3380CC4-5D6E-409C-BE32-E72D297353CC}">
-              <c16:uniqueId val="{00000001-2984-594A-83A4-CCB121E7AD6E}"/>
+              <c16:uniqueId val="{00000000-2EA7-0249-BE1D-C54193050D01}"/>
             </c:ext>
           </c:extLst>
         </c:ser>
         <c:ser>
           <c:idx val="2"/>
-          <c:order val="2"/>
+          <c:order val="1"/>
           <c:tx>
             <c:strRef>
-              <c:f>Sheet1!$A$9</c:f>
+              <c:f>Sheet1!$C$5</c:f>
               <c:strCache>
                 <c:ptCount val="1"/>
                 <c:pt idx="0">
-                  <c:v>A* with the Manhattan distance Heuristic</c:v>
+                  <c:v>A* with the Misplaced Tile Heuristic</c:v>
                 </c:pt>
               </c:strCache>
             </c:strRef>
@@ -4541,7 +4713,7 @@
           </c:marker>
           <c:cat>
             <c:strRef>
-              <c:f>Sheet1!$B$6:$G$6</c:f>
+              <c:f>Sheet1!$D$2:$I$2</c:f>
               <c:strCache>
                 <c:ptCount val="6"/>
                 <c:pt idx="0">
@@ -4567,7 +4739,7 @@
           </c:cat>
           <c:val>
             <c:numRef>
-              <c:f>Sheet1!$B$9:$G$9</c:f>
+              <c:f>Sheet1!$D$5:$I$5</c:f>
               <c:numCache>
                 <c:formatCode>General</c:formatCode>
                 <c:ptCount val="6"/>
@@ -4584,7 +4756,7 @@
                   <c:v>4</c:v>
                 </c:pt>
                 <c:pt idx="4">
-                  <c:v>709</c:v>
+                  <c:v>6145</c:v>
                 </c:pt>
                 <c:pt idx="5">
                   <c:v>181440</c:v>
@@ -4595,7 +4767,105 @@
           <c:smooth val="0"/>
           <c:extLst>
             <c:ext xmlns:c16="http://schemas.microsoft.com/office/drawing/2014/chart" uri="{C3380CC4-5D6E-409C-BE32-E72D297353CC}">
-              <c16:uniqueId val="{00000002-2984-594A-83A4-CCB121E7AD6E}"/>
+              <c16:uniqueId val="{00000001-2EA7-0249-BE1D-C54193050D01}"/>
+            </c:ext>
+          </c:extLst>
+        </c:ser>
+        <c:ser>
+          <c:idx val="3"/>
+          <c:order val="2"/>
+          <c:tx>
+            <c:strRef>
+              <c:f>Sheet1!$C$6</c:f>
+              <c:strCache>
+                <c:ptCount val="1"/>
+                <c:pt idx="0">
+                  <c:v>A* with the Manhattan distance Heuristic</c:v>
+                </c:pt>
+              </c:strCache>
+            </c:strRef>
+          </c:tx>
+          <c:spPr>
+            <a:ln w="28575" cap="rnd">
+              <a:solidFill>
+                <a:schemeClr val="accent4"/>
+              </a:solidFill>
+              <a:round/>
+            </a:ln>
+            <a:effectLst/>
+          </c:spPr>
+          <c:marker>
+            <c:symbol val="circle"/>
+            <c:size val="5"/>
+            <c:spPr>
+              <a:solidFill>
+                <a:schemeClr val="accent4"/>
+              </a:solidFill>
+              <a:ln w="9525">
+                <a:solidFill>
+                  <a:schemeClr val="accent4"/>
+                </a:solidFill>
+              </a:ln>
+              <a:effectLst/>
+            </c:spPr>
+          </c:marker>
+          <c:cat>
+            <c:strRef>
+              <c:f>Sheet1!$D$2:$I$2</c:f>
+              <c:strCache>
+                <c:ptCount val="6"/>
+                <c:pt idx="0">
+                  <c:v>Trivial</c:v>
+                </c:pt>
+                <c:pt idx="1">
+                  <c:v>Very Easy</c:v>
+                </c:pt>
+                <c:pt idx="2">
+                  <c:v>Easy</c:v>
+                </c:pt>
+                <c:pt idx="3">
+                  <c:v>Doable</c:v>
+                </c:pt>
+                <c:pt idx="4">
+                  <c:v>Oh Boy</c:v>
+                </c:pt>
+                <c:pt idx="5">
+                  <c:v>Impossible</c:v>
+                </c:pt>
+              </c:strCache>
+            </c:strRef>
+          </c:cat>
+          <c:val>
+            <c:numRef>
+              <c:f>Sheet1!$D$6:$I$6</c:f>
+              <c:numCache>
+                <c:formatCode>General</c:formatCode>
+                <c:ptCount val="6"/>
+                <c:pt idx="0">
+                  <c:v>0</c:v>
+                </c:pt>
+                <c:pt idx="1">
+                  <c:v>1</c:v>
+                </c:pt>
+                <c:pt idx="2">
+                  <c:v>2</c:v>
+                </c:pt>
+                <c:pt idx="3">
+                  <c:v>4</c:v>
+                </c:pt>
+                <c:pt idx="4">
+                  <c:v>388</c:v>
+                </c:pt>
+                <c:pt idx="5">
+                  <c:v>181440</c:v>
+                </c:pt>
+              </c:numCache>
+            </c:numRef>
+          </c:val>
+          <c:smooth val="0"/>
+          <c:extLst>
+            <c:ext xmlns:c16="http://schemas.microsoft.com/office/drawing/2014/chart" uri="{C3380CC4-5D6E-409C-BE32-E72D297353CC}">
+              <c16:uniqueId val="{00000002-2EA7-0249-BE1D-C54193050D01}"/>
             </c:ext>
           </c:extLst>
         </c:ser>
@@ -4609,11 +4879,11 @@
         </c:dLbls>
         <c:marker val="1"/>
         <c:smooth val="0"/>
-        <c:axId val="1323094304"/>
-        <c:axId val="1323196160"/>
+        <c:axId val="125473919"/>
+        <c:axId val="139719199"/>
       </c:lineChart>
       <c:catAx>
-        <c:axId val="1323094304"/>
+        <c:axId val="125473919"/>
         <c:scaling>
           <c:orientation val="minMax"/>
         </c:scaling>
@@ -4656,7 +4926,7 @@
             <a:endParaRPr lang="en-US"/>
           </a:p>
         </c:txPr>
-        <c:crossAx val="1323196160"/>
+        <c:crossAx val="139719199"/>
         <c:crosses val="autoZero"/>
         <c:auto val="1"/>
         <c:lblAlgn val="ctr"/>
@@ -4664,7 +4934,7 @@
         <c:noMultiLvlLbl val="0"/>
       </c:catAx>
       <c:valAx>
-        <c:axId val="1323196160"/>
+        <c:axId val="139719199"/>
         <c:scaling>
           <c:logBase val="10"/>
           <c:orientation val="minMax"/>
@@ -4716,7 +4986,7 @@
             <a:endParaRPr lang="en-US"/>
           </a:p>
         </c:txPr>
-        <c:crossAx val="1323094304"/>
+        <c:crossAx val="125473919"/>
         <c:crosses val="autoZero"/>
         <c:crossBetween val="between"/>
       </c:valAx>
@@ -4881,7 +5151,7 @@
           <c:order val="0"/>
           <c:tx>
             <c:strRef>
-              <c:f>Sheet1!$A$2</c:f>
+              <c:f>Sheet1!$C$11</c:f>
               <c:strCache>
                 <c:ptCount val="1"/>
                 <c:pt idx="0">
@@ -4916,7 +5186,7 @@
           </c:marker>
           <c:cat>
             <c:strRef>
-              <c:f>Sheet1!$B$1:$G$1</c:f>
+              <c:f>Sheet1!$D$10:$I$10</c:f>
               <c:strCache>
                 <c:ptCount val="6"/>
                 <c:pt idx="0">
@@ -4942,7 +5212,7 @@
           </c:cat>
           <c:val>
             <c:numRef>
-              <c:f>Sheet1!$B$2:$G$2</c:f>
+              <c:f>Sheet1!$D$11:$I$11</c:f>
               <c:numCache>
                 <c:formatCode>General</c:formatCode>
                 <c:ptCount val="6"/>
@@ -4950,19 +5220,19 @@
                   <c:v>1</c:v>
                 </c:pt>
                 <c:pt idx="1">
+                  <c:v>3</c:v>
+                </c:pt>
+                <c:pt idx="2">
                   <c:v>4</c:v>
                 </c:pt>
-                <c:pt idx="2">
-                  <c:v>5</c:v>
-                </c:pt>
                 <c:pt idx="3">
-                  <c:v>17</c:v>
+                  <c:v>20</c:v>
                 </c:pt>
                 <c:pt idx="4">
-                  <c:v>32156</c:v>
+                  <c:v>32152</c:v>
                 </c:pt>
                 <c:pt idx="5">
-                  <c:v>32780</c:v>
+                  <c:v>32828</c:v>
                 </c:pt>
               </c:numCache>
             </c:numRef>
@@ -4970,118 +5240,20 @@
           <c:smooth val="0"/>
           <c:extLst>
             <c:ext xmlns:c16="http://schemas.microsoft.com/office/drawing/2014/chart" uri="{C3380CC4-5D6E-409C-BE32-E72D297353CC}">
-              <c16:uniqueId val="{00000000-CFF6-404F-9F8B-56A9A1EEC53C}"/>
-            </c:ext>
-          </c:extLst>
-        </c:ser>
-        <c:ser>
-          <c:idx val="1"/>
-          <c:order val="1"/>
-          <c:tx>
-            <c:strRef>
-              <c:f>Sheet1!$A$3</c:f>
-              <c:strCache>
-                <c:ptCount val="1"/>
-                <c:pt idx="0">
-                  <c:v>A* with the Misplaced Tile Heuristic</c:v>
-                </c:pt>
-              </c:strCache>
-            </c:strRef>
-          </c:tx>
-          <c:spPr>
-            <a:ln w="28575" cap="rnd">
-              <a:solidFill>
-                <a:schemeClr val="accent2"/>
-              </a:solidFill>
-              <a:round/>
-            </a:ln>
-            <a:effectLst/>
-          </c:spPr>
-          <c:marker>
-            <c:symbol val="circle"/>
-            <c:size val="5"/>
-            <c:spPr>
-              <a:solidFill>
-                <a:schemeClr val="accent2"/>
-              </a:solidFill>
-              <a:ln w="9525">
-                <a:solidFill>
-                  <a:schemeClr val="accent2"/>
-                </a:solidFill>
-              </a:ln>
-              <a:effectLst/>
-            </c:spPr>
-          </c:marker>
-          <c:cat>
-            <c:strRef>
-              <c:f>Sheet1!$B$1:$G$1</c:f>
-              <c:strCache>
-                <c:ptCount val="6"/>
-                <c:pt idx="0">
-                  <c:v>Trivial</c:v>
-                </c:pt>
-                <c:pt idx="1">
-                  <c:v>Very Easy</c:v>
-                </c:pt>
-                <c:pt idx="2">
-                  <c:v>Easy</c:v>
-                </c:pt>
-                <c:pt idx="3">
-                  <c:v>Doable</c:v>
-                </c:pt>
-                <c:pt idx="4">
-                  <c:v>Oh Boy</c:v>
-                </c:pt>
-                <c:pt idx="5">
-                  <c:v>Impossible</c:v>
-                </c:pt>
-              </c:strCache>
-            </c:strRef>
-          </c:cat>
-          <c:val>
-            <c:numRef>
-              <c:f>Sheet1!$B$3:$G$3</c:f>
-              <c:numCache>
-                <c:formatCode>General</c:formatCode>
-                <c:ptCount val="6"/>
-                <c:pt idx="0">
-                  <c:v>1</c:v>
-                </c:pt>
-                <c:pt idx="1">
-                  <c:v>4</c:v>
-                </c:pt>
-                <c:pt idx="2">
-                  <c:v>4</c:v>
-                </c:pt>
-                <c:pt idx="3">
-                  <c:v>5</c:v>
-                </c:pt>
-                <c:pt idx="4">
-                  <c:v>5395</c:v>
-                </c:pt>
-                <c:pt idx="5">
-                  <c:v>29571</c:v>
-                </c:pt>
-              </c:numCache>
-            </c:numRef>
-          </c:val>
-          <c:smooth val="0"/>
-          <c:extLst>
-            <c:ext xmlns:c16="http://schemas.microsoft.com/office/drawing/2014/chart" uri="{C3380CC4-5D6E-409C-BE32-E72D297353CC}">
-              <c16:uniqueId val="{00000001-CFF6-404F-9F8B-56A9A1EEC53C}"/>
+              <c16:uniqueId val="{00000000-200C-B847-A364-05ADD8855A48}"/>
             </c:ext>
           </c:extLst>
         </c:ser>
         <c:ser>
           <c:idx val="2"/>
-          <c:order val="2"/>
+          <c:order val="1"/>
           <c:tx>
             <c:strRef>
-              <c:f>Sheet1!$A$4</c:f>
+              <c:f>Sheet1!$C$13</c:f>
               <c:strCache>
                 <c:ptCount val="1"/>
                 <c:pt idx="0">
-                  <c:v>A* with the Manhattan distance Heuristic</c:v>
+                  <c:v>A* with the Misplaced Tile Heuristic</c:v>
                 </c:pt>
               </c:strCache>
             </c:strRef>
@@ -5112,7 +5284,7 @@
           </c:marker>
           <c:cat>
             <c:strRef>
-              <c:f>Sheet1!$B$1:$G$1</c:f>
+              <c:f>Sheet1!$D$10:$I$10</c:f>
               <c:strCache>
                 <c:ptCount val="6"/>
                 <c:pt idx="0">
@@ -5138,7 +5310,7 @@
           </c:cat>
           <c:val>
             <c:numRef>
-              <c:f>Sheet1!$B$4:$G$4</c:f>
+              <c:f>Sheet1!$D$13:$I$13</c:f>
               <c:numCache>
                 <c:formatCode>General</c:formatCode>
                 <c:ptCount val="6"/>
@@ -5146,19 +5318,19 @@
                   <c:v>1</c:v>
                 </c:pt>
                 <c:pt idx="1">
+                  <c:v>3</c:v>
+                </c:pt>
+                <c:pt idx="2">
+                  <c:v>3</c:v>
+                </c:pt>
+                <c:pt idx="3">
                   <c:v>4</c:v>
                 </c:pt>
-                <c:pt idx="2">
-                  <c:v>4</c:v>
-                </c:pt>
-                <c:pt idx="3">
-                  <c:v>5</c:v>
-                </c:pt>
                 <c:pt idx="4">
-                  <c:v>425</c:v>
+                  <c:v>3753</c:v>
                 </c:pt>
                 <c:pt idx="5">
-                  <c:v>24295</c:v>
+                  <c:v>29883</c:v>
                 </c:pt>
               </c:numCache>
             </c:numRef>
@@ -5166,7 +5338,105 @@
           <c:smooth val="0"/>
           <c:extLst>
             <c:ext xmlns:c16="http://schemas.microsoft.com/office/drawing/2014/chart" uri="{C3380CC4-5D6E-409C-BE32-E72D297353CC}">
-              <c16:uniqueId val="{00000002-CFF6-404F-9F8B-56A9A1EEC53C}"/>
+              <c16:uniqueId val="{00000001-200C-B847-A364-05ADD8855A48}"/>
+            </c:ext>
+          </c:extLst>
+        </c:ser>
+        <c:ser>
+          <c:idx val="3"/>
+          <c:order val="2"/>
+          <c:tx>
+            <c:strRef>
+              <c:f>Sheet1!$C$14</c:f>
+              <c:strCache>
+                <c:ptCount val="1"/>
+                <c:pt idx="0">
+                  <c:v>A* with the Manhattan distance Heuristic</c:v>
+                </c:pt>
+              </c:strCache>
+            </c:strRef>
+          </c:tx>
+          <c:spPr>
+            <a:ln w="28575" cap="rnd">
+              <a:solidFill>
+                <a:schemeClr val="accent4"/>
+              </a:solidFill>
+              <a:round/>
+            </a:ln>
+            <a:effectLst/>
+          </c:spPr>
+          <c:marker>
+            <c:symbol val="circle"/>
+            <c:size val="5"/>
+            <c:spPr>
+              <a:solidFill>
+                <a:schemeClr val="accent4"/>
+              </a:solidFill>
+              <a:ln w="9525">
+                <a:solidFill>
+                  <a:schemeClr val="accent4"/>
+                </a:solidFill>
+              </a:ln>
+              <a:effectLst/>
+            </c:spPr>
+          </c:marker>
+          <c:cat>
+            <c:strRef>
+              <c:f>Sheet1!$D$10:$I$10</c:f>
+              <c:strCache>
+                <c:ptCount val="6"/>
+                <c:pt idx="0">
+                  <c:v>Trivial</c:v>
+                </c:pt>
+                <c:pt idx="1">
+                  <c:v>Very Easy</c:v>
+                </c:pt>
+                <c:pt idx="2">
+                  <c:v>Easy</c:v>
+                </c:pt>
+                <c:pt idx="3">
+                  <c:v>Doable</c:v>
+                </c:pt>
+                <c:pt idx="4">
+                  <c:v>Oh Boy</c:v>
+                </c:pt>
+                <c:pt idx="5">
+                  <c:v>Impossible</c:v>
+                </c:pt>
+              </c:strCache>
+            </c:strRef>
+          </c:cat>
+          <c:val>
+            <c:numRef>
+              <c:f>Sheet1!$D$14:$I$14</c:f>
+              <c:numCache>
+                <c:formatCode>General</c:formatCode>
+                <c:ptCount val="6"/>
+                <c:pt idx="0">
+                  <c:v>1</c:v>
+                </c:pt>
+                <c:pt idx="1">
+                  <c:v>3</c:v>
+                </c:pt>
+                <c:pt idx="2">
+                  <c:v>3</c:v>
+                </c:pt>
+                <c:pt idx="3">
+                  <c:v>4</c:v>
+                </c:pt>
+                <c:pt idx="4">
+                  <c:v>248</c:v>
+                </c:pt>
+                <c:pt idx="5">
+                  <c:v>24005</c:v>
+                </c:pt>
+              </c:numCache>
+            </c:numRef>
+          </c:val>
+          <c:smooth val="0"/>
+          <c:extLst>
+            <c:ext xmlns:c16="http://schemas.microsoft.com/office/drawing/2014/chart" uri="{C3380CC4-5D6E-409C-BE32-E72D297353CC}">
+              <c16:uniqueId val="{00000002-200C-B847-A364-05ADD8855A48}"/>
             </c:ext>
           </c:extLst>
         </c:ser>
@@ -5180,11 +5450,11 @@
         </c:dLbls>
         <c:marker val="1"/>
         <c:smooth val="0"/>
-        <c:axId val="1262582688"/>
-        <c:axId val="1262607360"/>
+        <c:axId val="139666959"/>
+        <c:axId val="136138223"/>
       </c:lineChart>
       <c:catAx>
-        <c:axId val="1262582688"/>
+        <c:axId val="139666959"/>
         <c:scaling>
           <c:orientation val="minMax"/>
         </c:scaling>
@@ -5227,7 +5497,7 @@
             <a:endParaRPr lang="en-US"/>
           </a:p>
         </c:txPr>
-        <c:crossAx val="1262607360"/>
+        <c:crossAx val="136138223"/>
         <c:crosses val="autoZero"/>
         <c:auto val="1"/>
         <c:lblAlgn val="ctr"/>
@@ -5235,7 +5505,7 @@
         <c:noMultiLvlLbl val="0"/>
       </c:catAx>
       <c:valAx>
-        <c:axId val="1262607360"/>
+        <c:axId val="136138223"/>
         <c:scaling>
           <c:logBase val="10"/>
           <c:orientation val="minMax"/>
@@ -5287,7 +5557,7 @@
             <a:endParaRPr lang="en-US"/>
           </a:p>
         </c:txPr>
-        <c:crossAx val="1262582688"/>
+        <c:crossAx val="139666959"/>
         <c:crosses val="autoZero"/>
         <c:crossBetween val="between"/>
       </c:valAx>

</xml_diff>